<commit_message>
mas ejercicios del 10
</commit_message>
<xml_diff>
--- a/Tema10/Ejercicios/01_Ejercicios_transacciones_hoja_1.docx
+++ b/Tema10/Ejercicios/01_Ejercicios_transacciones_hoja_1.docx
@@ -48,28 +48,12 @@
           <w:rFonts w:ascii="Calibri" w:hAnsi="Calibri" w:cs="Calibri"/>
         </w:rPr>
       </w:pPr>
-      <w:proofErr w:type="gramStart"/>
-      <w:r>
-        <w:rPr>
-          <w:rFonts w:ascii="Calibri" w:hAnsi="Calibri" w:cs="Calibri"/>
-        </w:rPr>
-        <w:t>show</w:t>
-      </w:r>
-      <w:proofErr w:type="gramEnd"/>
-      <w:r>
-        <w:rPr>
-          <w:rFonts w:ascii="Calibri" w:hAnsi="Calibri" w:cs="Calibri"/>
-        </w:rPr>
-        <w:t xml:space="preserve"> </w:t>
-      </w:r>
-      <w:proofErr w:type="spellStart"/>
-      <w:r>
-        <w:rPr>
-          <w:rFonts w:ascii="Calibri" w:hAnsi="Calibri" w:cs="Calibri"/>
-        </w:rPr>
-        <w:t>autocommit</w:t>
-      </w:r>
-      <w:proofErr w:type="spellEnd"/>
+      <w:r>
+        <w:rPr>
+          <w:rFonts w:ascii="Calibri" w:hAnsi="Calibri" w:cs="Calibri"/>
+        </w:rPr>
+        <w:t>show autocommit</w:t>
+      </w:r>
     </w:p>
     <w:p>
       <w:pPr>
@@ -90,23 +74,7 @@
           <w:rFonts w:ascii="Calibri" w:hAnsi="Calibri" w:cs="Calibri"/>
           <w:b/>
         </w:rPr>
-        <w:t xml:space="preserve">Introduce en la tabla </w:t>
-      </w:r>
-      <w:proofErr w:type="spellStart"/>
-      <w:r>
-        <w:rPr>
-          <w:rFonts w:ascii="Calibri" w:hAnsi="Calibri" w:cs="Calibri"/>
-          <w:b/>
-        </w:rPr>
-        <w:t>departments</w:t>
-      </w:r>
-      <w:proofErr w:type="spellEnd"/>
-      <w:r>
-        <w:rPr>
-          <w:rFonts w:ascii="Calibri" w:hAnsi="Calibri" w:cs="Calibri"/>
-          <w:b/>
-        </w:rPr>
-        <w:t>, un nuevo departamento con identificador 300,</w:t>
+        <w:t>Introduce en la tabla departments, un nuevo departamento con identificador 300,</w:t>
       </w:r>
       <w:r>
         <w:rPr>
@@ -152,23 +120,7 @@
           <w:rFonts w:ascii="Calibri" w:hAnsi="Calibri" w:cs="Calibri"/>
           <w:lang w:val="en-US"/>
         </w:rPr>
-        <w:t>VALUES (300,'Finanzas'</w:t>
-      </w:r>
-      <w:proofErr w:type="gramStart"/>
-      <w:r>
-        <w:rPr>
-          <w:rFonts w:ascii="Calibri" w:hAnsi="Calibri" w:cs="Calibri"/>
-          <w:lang w:val="en-US"/>
-        </w:rPr>
-        <w:t>,110,1800</w:t>
-      </w:r>
-      <w:proofErr w:type="gramEnd"/>
-      <w:r>
-        <w:rPr>
-          <w:rFonts w:ascii="Calibri" w:hAnsi="Calibri" w:cs="Calibri"/>
-          <w:lang w:val="en-US"/>
-        </w:rPr>
-        <w:t>);</w:t>
+        <w:t>VALUES (300,'Finanzas',110,1800);</w:t>
       </w:r>
     </w:p>
     <w:p>
@@ -245,23 +197,7 @@
           <w:rFonts w:ascii="Calibri" w:hAnsi="Calibri" w:cs="Calibri"/>
           <w:b/>
         </w:rPr>
-        <w:t xml:space="preserve">Introduce en la tabla </w:t>
-      </w:r>
-      <w:proofErr w:type="spellStart"/>
-      <w:r>
-        <w:rPr>
-          <w:rFonts w:ascii="Calibri" w:hAnsi="Calibri" w:cs="Calibri"/>
-          <w:b/>
-        </w:rPr>
-        <w:t>department</w:t>
-      </w:r>
-      <w:proofErr w:type="spellEnd"/>
-      <w:r>
-        <w:rPr>
-          <w:rFonts w:ascii="Calibri" w:hAnsi="Calibri" w:cs="Calibri"/>
-          <w:b/>
-        </w:rPr>
-        <w:t>, un nuevo departamento con identificador 400,</w:t>
+        <w:t>Introduce en la tabla department, un nuevo departamento con identificador 400,</w:t>
       </w:r>
       <w:r>
         <w:rPr>
@@ -337,49 +273,7 @@
         <w:rPr>
           <w:rFonts w:ascii="Calibri" w:hAnsi="Calibri" w:cs="Calibri"/>
         </w:rPr>
-        <w:t xml:space="preserve">No encuentra la </w:t>
-      </w:r>
-      <w:proofErr w:type="spellStart"/>
-      <w:r>
-        <w:rPr>
-          <w:rFonts w:ascii="Calibri" w:hAnsi="Calibri" w:cs="Calibri"/>
-        </w:rPr>
-        <w:t>relacion</w:t>
-      </w:r>
-      <w:proofErr w:type="spellEnd"/>
-      <w:r>
-        <w:rPr>
-          <w:rFonts w:ascii="Calibri" w:hAnsi="Calibri" w:cs="Calibri"/>
-        </w:rPr>
-        <w:t xml:space="preserve"> entre el dato que he dado en la </w:t>
-      </w:r>
-      <w:proofErr w:type="spellStart"/>
-      <w:r>
-        <w:rPr>
-          <w:rFonts w:ascii="Calibri" w:hAnsi="Calibri" w:cs="Calibri"/>
-        </w:rPr>
-        <w:t>fk</w:t>
-      </w:r>
-      <w:proofErr w:type="spellEnd"/>
-      <w:r>
-        <w:rPr>
-          <w:rFonts w:ascii="Calibri" w:hAnsi="Calibri" w:cs="Calibri"/>
-        </w:rPr>
-        <w:t xml:space="preserve"> en la </w:t>
-      </w:r>
-      <w:proofErr w:type="spellStart"/>
-      <w:r>
-        <w:rPr>
-          <w:rFonts w:ascii="Calibri" w:hAnsi="Calibri" w:cs="Calibri"/>
-        </w:rPr>
-        <w:t>pk</w:t>
-      </w:r>
-      <w:proofErr w:type="spellEnd"/>
-      <w:r>
-        <w:rPr>
-          <w:rFonts w:ascii="Calibri" w:hAnsi="Calibri" w:cs="Calibri"/>
-        </w:rPr>
-        <w:t xml:space="preserve"> de la otra tabla</w:t>
+        <w:t>No encuentra la relacion entre el dato que he dado en la fk en la pk de la otra tabla</w:t>
       </w:r>
     </w:p>
     <w:p>
@@ -401,23 +295,7 @@
           <w:rFonts w:ascii="Calibri" w:hAnsi="Calibri" w:cs="Calibri"/>
           <w:b/>
         </w:rPr>
-        <w:t xml:space="preserve">Introduce en la tabla </w:t>
-      </w:r>
-      <w:proofErr w:type="spellStart"/>
-      <w:r>
-        <w:rPr>
-          <w:rFonts w:ascii="Calibri" w:hAnsi="Calibri" w:cs="Calibri"/>
-          <w:b/>
-        </w:rPr>
-        <w:t>employees</w:t>
-      </w:r>
-      <w:proofErr w:type="spellEnd"/>
-      <w:r>
-        <w:rPr>
-          <w:rFonts w:ascii="Calibri" w:hAnsi="Calibri" w:cs="Calibri"/>
-          <w:b/>
-        </w:rPr>
-        <w:t xml:space="preserve"> el empleado Ricardo Marcelo con identificador 401,</w:t>
+        <w:t>Introduce en la tabla employees el empleado Ricardo Marcelo con identificador 401,</w:t>
       </w:r>
       <w:r>
         <w:rPr>
@@ -431,23 +309,7 @@
           <w:rFonts w:ascii="Calibri" w:hAnsi="Calibri" w:cs="Calibri"/>
           <w:b/>
         </w:rPr>
-        <w:t xml:space="preserve">su mail es </w:t>
-      </w:r>
-      <w:proofErr w:type="gramStart"/>
-      <w:r>
-        <w:rPr>
-          <w:rFonts w:ascii="Calibri" w:hAnsi="Calibri" w:cs="Calibri"/>
-          <w:b/>
-        </w:rPr>
-        <w:t>rmarcelo@gmail.com ,</w:t>
-      </w:r>
-      <w:proofErr w:type="gramEnd"/>
-      <w:r>
-        <w:rPr>
-          <w:rFonts w:ascii="Calibri" w:hAnsi="Calibri" w:cs="Calibri"/>
-          <w:b/>
-        </w:rPr>
-        <w:t xml:space="preserve"> la fecha de contratación es la actual, va a ganar 1600</w:t>
+        <w:t>su mail es rmarcelo@gmail.com , la fecha de contratación es la actual, va a ganar 1600</w:t>
       </w:r>
       <w:r>
         <w:rPr>
@@ -486,129 +348,31 @@
           <w:lang w:val="en-US"/>
         </w:rPr>
       </w:pPr>
-      <w:proofErr w:type="gramStart"/>
-      <w:r>
-        <w:rPr>
-          <w:rFonts w:ascii="Calibri" w:hAnsi="Calibri" w:cs="Calibri"/>
-          <w:lang w:val="en-US"/>
-        </w:rPr>
-        <w:t>insert</w:t>
-      </w:r>
-      <w:proofErr w:type="gramEnd"/>
-      <w:r>
-        <w:rPr>
-          <w:rFonts w:ascii="Calibri" w:hAnsi="Calibri" w:cs="Calibri"/>
-          <w:lang w:val="en-US"/>
-        </w:rPr>
-        <w:t xml:space="preserve"> into employees(</w:t>
-      </w:r>
-      <w:proofErr w:type="spellStart"/>
-      <w:r>
-        <w:rPr>
-          <w:rFonts w:ascii="Calibri" w:hAnsi="Calibri" w:cs="Calibri"/>
-          <w:lang w:val="en-US"/>
-        </w:rPr>
-        <w:t>employee_id</w:t>
-      </w:r>
-      <w:proofErr w:type="spellEnd"/>
-      <w:r>
-        <w:rPr>
-          <w:rFonts w:ascii="Calibri" w:hAnsi="Calibri" w:cs="Calibri"/>
-          <w:lang w:val="en-US"/>
-        </w:rPr>
-        <w:t xml:space="preserve">, </w:t>
-      </w:r>
-      <w:proofErr w:type="spellStart"/>
-      <w:r>
-        <w:rPr>
-          <w:rFonts w:ascii="Calibri" w:hAnsi="Calibri" w:cs="Calibri"/>
-          <w:lang w:val="en-US"/>
-        </w:rPr>
-        <w:t>first_name</w:t>
-      </w:r>
-      <w:proofErr w:type="spellEnd"/>
-      <w:r>
-        <w:rPr>
-          <w:rFonts w:ascii="Calibri" w:hAnsi="Calibri" w:cs="Calibri"/>
-          <w:lang w:val="en-US"/>
-        </w:rPr>
-        <w:t xml:space="preserve">, </w:t>
-      </w:r>
-      <w:proofErr w:type="spellStart"/>
-      <w:r>
-        <w:rPr>
-          <w:rFonts w:ascii="Calibri" w:hAnsi="Calibri" w:cs="Calibri"/>
-          <w:lang w:val="en-US"/>
-        </w:rPr>
-        <w:t>last_name</w:t>
-      </w:r>
-      <w:proofErr w:type="spellEnd"/>
-      <w:r>
-        <w:rPr>
-          <w:rFonts w:ascii="Calibri" w:hAnsi="Calibri" w:cs="Calibri"/>
-          <w:lang w:val="en-US"/>
-        </w:rPr>
-        <w:t xml:space="preserve">, email, </w:t>
-      </w:r>
-      <w:proofErr w:type="spellStart"/>
-      <w:r>
-        <w:rPr>
-          <w:rFonts w:ascii="Calibri" w:hAnsi="Calibri" w:cs="Calibri"/>
-          <w:lang w:val="en-US"/>
-        </w:rPr>
-        <w:t>hire_date</w:t>
-      </w:r>
-      <w:proofErr w:type="spellEnd"/>
-      <w:r>
-        <w:rPr>
-          <w:rFonts w:ascii="Calibri" w:hAnsi="Calibri" w:cs="Calibri"/>
-          <w:lang w:val="en-US"/>
-        </w:rPr>
-        <w:t xml:space="preserve">, </w:t>
-      </w:r>
-      <w:proofErr w:type="spellStart"/>
-      <w:r>
-        <w:rPr>
-          <w:rFonts w:ascii="Calibri" w:hAnsi="Calibri" w:cs="Calibri"/>
-          <w:lang w:val="en-US"/>
-        </w:rPr>
-        <w:t>job_id</w:t>
-      </w:r>
-      <w:proofErr w:type="spellEnd"/>
-      <w:r>
-        <w:rPr>
-          <w:rFonts w:ascii="Calibri" w:hAnsi="Calibri" w:cs="Calibri"/>
-          <w:lang w:val="en-US"/>
-        </w:rPr>
-        <w:t>, salary)</w:t>
-      </w:r>
-    </w:p>
-    <w:p>
-      <w:pPr>
-        <w:pStyle w:val="Prrafodelista"/>
-        <w:spacing w:after="120"/>
-        <w:ind w:left="360"/>
-        <w:jc w:val="both"/>
-        <w:rPr>
-          <w:rFonts w:ascii="Calibri" w:hAnsi="Calibri" w:cs="Calibri"/>
-          <w:lang w:val="en-US"/>
-        </w:rPr>
-      </w:pPr>
-      <w:proofErr w:type="gramStart"/>
-      <w:r>
-        <w:rPr>
-          <w:rFonts w:ascii="Calibri" w:hAnsi="Calibri" w:cs="Calibri"/>
-          <w:lang w:val="en-US"/>
-        </w:rPr>
-        <w:t>values(</w:t>
-      </w:r>
-      <w:proofErr w:type="gramEnd"/>
-      <w:r>
-        <w:rPr>
-          <w:rFonts w:ascii="Calibri" w:hAnsi="Calibri" w:cs="Calibri"/>
-          <w:lang w:val="en-US"/>
-        </w:rPr>
-        <w:t>401,'Ricardo','Marcelo','rmarcelo@gmail.com',sysdate,'SA_MAN',1600);</w:t>
+      <w:r>
+        <w:rPr>
+          <w:rFonts w:ascii="Calibri" w:hAnsi="Calibri" w:cs="Calibri"/>
+          <w:lang w:val="en-US"/>
+        </w:rPr>
+        <w:t>insert into employees(employee_id, first_name, last_name, email, hire_date, job_id, salary)</w:t>
+      </w:r>
+    </w:p>
+    <w:p>
+      <w:pPr>
+        <w:pStyle w:val="Prrafodelista"/>
+        <w:spacing w:after="120"/>
+        <w:ind w:left="360"/>
+        <w:jc w:val="both"/>
+        <w:rPr>
+          <w:rFonts w:ascii="Calibri" w:hAnsi="Calibri" w:cs="Calibri"/>
+          <w:lang w:val="en-US"/>
+        </w:rPr>
+      </w:pPr>
+      <w:r>
+        <w:rPr>
+          <w:rFonts w:ascii="Calibri" w:hAnsi="Calibri" w:cs="Calibri"/>
+          <w:lang w:val="en-US"/>
+        </w:rPr>
+        <w:t>values(401,'Ricardo','Marcelo','rmarcelo@gmail.com',sysdate,'SA_MAN',1600);</w:t>
       </w:r>
     </w:p>
     <w:p>
@@ -656,16 +420,12 @@
           <w:rFonts w:ascii="Calibri" w:hAnsi="Calibri" w:cs="Calibri"/>
         </w:rPr>
       </w:pPr>
-      <w:proofErr w:type="spellStart"/>
-      <w:proofErr w:type="gramStart"/>
       <w:r>
         <w:rPr>
           <w:rFonts w:ascii="Calibri" w:hAnsi="Calibri" w:cs="Calibri"/>
         </w:rPr>
         <w:t>rollback</w:t>
       </w:r>
-      <w:proofErr w:type="spellEnd"/>
-      <w:proofErr w:type="gramEnd"/>
     </w:p>
     <w:p>
       <w:pPr>
@@ -707,34 +467,14 @@
           <w:lang w:val="en-US"/>
         </w:rPr>
       </w:pPr>
-      <w:proofErr w:type="gramStart"/>
-      <w:r>
-        <w:rPr>
-          <w:rFonts w:ascii="Courier New" w:hAnsi="Courier New" w:cs="Courier New"/>
-          <w:b/>
-          <w:lang w:val="en-US"/>
-        </w:rPr>
-        <w:t>create</w:t>
-      </w:r>
-      <w:proofErr w:type="gramEnd"/>
-      <w:r>
-        <w:rPr>
-          <w:rFonts w:ascii="Courier New" w:hAnsi="Courier New" w:cs="Courier New"/>
-          <w:b/>
-          <w:lang w:val="en-US"/>
-        </w:rPr>
-        <w:t xml:space="preserve"> table </w:t>
-      </w:r>
-      <w:proofErr w:type="spellStart"/>
-      <w:r>
-        <w:rPr>
-          <w:rFonts w:ascii="Courier New" w:hAnsi="Courier New" w:cs="Courier New"/>
-          <w:b/>
-          <w:lang w:val="en-US"/>
-        </w:rPr>
-        <w:t>prueba</w:t>
-      </w:r>
-      <w:proofErr w:type="spellEnd"/>
+      <w:r>
+        <w:rPr>
+          <w:rFonts w:ascii="Courier New" w:hAnsi="Courier New" w:cs="Courier New"/>
+          <w:b/>
+          <w:lang w:val="en-US"/>
+        </w:rPr>
+        <w:t>create table prueba</w:t>
+      </w:r>
       <w:r>
         <w:rPr>
           <w:rFonts w:ascii="Courier New" w:hAnsi="Courier New" w:cs="Courier New"/>
@@ -755,23 +495,13 @@
           <w:lang w:val="en-US"/>
         </w:rPr>
       </w:pPr>
-      <w:proofErr w:type="gramStart"/>
-      <w:r>
-        <w:rPr>
-          <w:rFonts w:ascii="Courier New" w:hAnsi="Courier New" w:cs="Courier New"/>
-          <w:b/>
-          <w:lang w:val="en-US"/>
-        </w:rPr>
-        <w:t>id</w:t>
-      </w:r>
-      <w:proofErr w:type="gramEnd"/>
-      <w:r>
-        <w:rPr>
-          <w:rFonts w:ascii="Courier New" w:hAnsi="Courier New" w:cs="Courier New"/>
-          <w:b/>
-          <w:lang w:val="en-US"/>
-        </w:rPr>
-        <w:t xml:space="preserve"> number(6) primary key,</w:t>
+      <w:r>
+        <w:rPr>
+          <w:rFonts w:ascii="Courier New" w:hAnsi="Courier New" w:cs="Courier New"/>
+          <w:b/>
+          <w:lang w:val="en-US"/>
+        </w:rPr>
+        <w:t>id number(6) primary key,</w:t>
       </w:r>
     </w:p>
     <w:p>
@@ -785,23 +515,13 @@
           <w:lang w:val="en-US"/>
         </w:rPr>
       </w:pPr>
-      <w:proofErr w:type="gramStart"/>
-      <w:r>
-        <w:rPr>
-          <w:rFonts w:ascii="Courier New" w:hAnsi="Courier New" w:cs="Courier New"/>
-          <w:b/>
-          <w:lang w:val="en-US"/>
-        </w:rPr>
-        <w:t>name</w:t>
-      </w:r>
-      <w:proofErr w:type="gramEnd"/>
-      <w:r>
-        <w:rPr>
-          <w:rFonts w:ascii="Courier New" w:hAnsi="Courier New" w:cs="Courier New"/>
-          <w:b/>
-          <w:lang w:val="en-US"/>
-        </w:rPr>
-        <w:t xml:space="preserve"> varchar2(20),</w:t>
+      <w:r>
+        <w:rPr>
+          <w:rFonts w:ascii="Courier New" w:hAnsi="Courier New" w:cs="Courier New"/>
+          <w:b/>
+          <w:lang w:val="en-US"/>
+        </w:rPr>
+        <w:t>name varchar2(20),</w:t>
       </w:r>
     </w:p>
     <w:p>
@@ -815,25 +535,13 @@
           <w:lang w:val="en-US"/>
         </w:rPr>
       </w:pPr>
-      <w:proofErr w:type="spellStart"/>
-      <w:proofErr w:type="gramStart"/>
-      <w:r>
-        <w:rPr>
-          <w:rFonts w:ascii="Courier New" w:hAnsi="Courier New" w:cs="Courier New"/>
-          <w:b/>
-          <w:lang w:val="en-US"/>
-        </w:rPr>
-        <w:t>hire_date</w:t>
-      </w:r>
-      <w:proofErr w:type="spellEnd"/>
-      <w:proofErr w:type="gramEnd"/>
-      <w:r>
-        <w:rPr>
-          <w:rFonts w:ascii="Courier New" w:hAnsi="Courier New" w:cs="Courier New"/>
-          <w:b/>
-          <w:lang w:val="en-US"/>
-        </w:rPr>
-        <w:t xml:space="preserve"> date,</w:t>
+      <w:r>
+        <w:rPr>
+          <w:rFonts w:ascii="Courier New" w:hAnsi="Courier New" w:cs="Courier New"/>
+          <w:b/>
+          <w:lang w:val="en-US"/>
+        </w:rPr>
+        <w:t>hire_date date,</w:t>
       </w:r>
     </w:p>
     <w:p>
@@ -846,39 +554,12 @@
           <w:b/>
         </w:rPr>
       </w:pPr>
-      <w:proofErr w:type="spellStart"/>
-      <w:proofErr w:type="gramStart"/>
-      <w:r>
-        <w:rPr>
-          <w:rFonts w:ascii="Courier New" w:hAnsi="Courier New" w:cs="Courier New"/>
-          <w:b/>
-        </w:rPr>
-        <w:t>salary</w:t>
-      </w:r>
-      <w:proofErr w:type="spellEnd"/>
-      <w:proofErr w:type="gramEnd"/>
-      <w:r>
-        <w:rPr>
-          <w:rFonts w:ascii="Courier New" w:hAnsi="Courier New" w:cs="Courier New"/>
-          <w:b/>
-        </w:rPr>
-        <w:t xml:space="preserve"> </w:t>
-      </w:r>
-      <w:proofErr w:type="spellStart"/>
-      <w:r>
-        <w:rPr>
-          <w:rFonts w:ascii="Courier New" w:hAnsi="Courier New" w:cs="Courier New"/>
-          <w:b/>
-        </w:rPr>
-        <w:t>number</w:t>
-      </w:r>
-      <w:proofErr w:type="spellEnd"/>
-      <w:r>
-        <w:rPr>
-          <w:rFonts w:ascii="Courier New" w:hAnsi="Courier New" w:cs="Courier New"/>
-          <w:b/>
-        </w:rPr>
-        <w:t>(8,2))</w:t>
+      <w:r>
+        <w:rPr>
+          <w:rFonts w:ascii="Courier New" w:hAnsi="Courier New" w:cs="Courier New"/>
+          <w:b/>
+        </w:rPr>
+        <w:t>salary number(8,2))</w:t>
       </w:r>
       <w:r>
         <w:rPr>
@@ -952,128 +633,7 @@
           <w:rFonts w:ascii="Calibri" w:hAnsi="Calibri" w:cs="Calibri"/>
           <w:lang w:val="en-US"/>
         </w:rPr>
-        <w:t xml:space="preserve">INSERT INTO </w:t>
-      </w:r>
-      <w:proofErr w:type="spellStart"/>
-      <w:r>
-        <w:rPr>
-          <w:rFonts w:ascii="Calibri" w:hAnsi="Calibri" w:cs="Calibri"/>
-          <w:lang w:val="en-US"/>
-        </w:rPr>
-        <w:t>prueba</w:t>
-      </w:r>
-      <w:proofErr w:type="spellEnd"/>
-      <w:r>
-        <w:rPr>
-          <w:rFonts w:ascii="Calibri" w:hAnsi="Calibri" w:cs="Calibri"/>
-          <w:lang w:val="en-US"/>
-        </w:rPr>
-        <w:t xml:space="preserve"> select </w:t>
-      </w:r>
-      <w:proofErr w:type="spellStart"/>
-      <w:r>
-        <w:rPr>
-          <w:rFonts w:ascii="Calibri" w:hAnsi="Calibri" w:cs="Calibri"/>
-          <w:lang w:val="en-US"/>
-        </w:rPr>
-        <w:t>employee_id</w:t>
-      </w:r>
-      <w:proofErr w:type="spellEnd"/>
-      <w:r>
-        <w:rPr>
-          <w:rFonts w:ascii="Calibri" w:hAnsi="Calibri" w:cs="Calibri"/>
-          <w:lang w:val="en-US"/>
-        </w:rPr>
-        <w:t xml:space="preserve">, </w:t>
-      </w:r>
-      <w:proofErr w:type="spellStart"/>
-      <w:r>
-        <w:rPr>
-          <w:rFonts w:ascii="Calibri" w:hAnsi="Calibri" w:cs="Calibri"/>
-          <w:lang w:val="en-US"/>
-        </w:rPr>
-        <w:t>first_name</w:t>
-      </w:r>
-      <w:proofErr w:type="spellEnd"/>
-      <w:r>
-        <w:rPr>
-          <w:rFonts w:ascii="Calibri" w:hAnsi="Calibri" w:cs="Calibri"/>
-          <w:lang w:val="en-US"/>
-        </w:rPr>
-        <w:t>||' '||</w:t>
-      </w:r>
-      <w:proofErr w:type="spellStart"/>
-      <w:r>
-        <w:rPr>
-          <w:rFonts w:ascii="Calibri" w:hAnsi="Calibri" w:cs="Calibri"/>
-          <w:lang w:val="en-US"/>
-        </w:rPr>
-        <w:t>last_name</w:t>
-      </w:r>
-      <w:proofErr w:type="spellEnd"/>
-      <w:r>
-        <w:rPr>
-          <w:rFonts w:ascii="Calibri" w:hAnsi="Calibri" w:cs="Calibri"/>
-          <w:lang w:val="en-US"/>
-        </w:rPr>
-        <w:t xml:space="preserve"> as </w:t>
-      </w:r>
-      <w:proofErr w:type="spellStart"/>
-      <w:r>
-        <w:rPr>
-          <w:rFonts w:ascii="Calibri" w:hAnsi="Calibri" w:cs="Calibri"/>
-          <w:lang w:val="en-US"/>
-        </w:rPr>
-        <w:t>nombre</w:t>
-      </w:r>
-      <w:proofErr w:type="spellEnd"/>
-      <w:r>
-        <w:rPr>
-          <w:rFonts w:ascii="Calibri" w:hAnsi="Calibri" w:cs="Calibri"/>
-          <w:lang w:val="en-US"/>
-        </w:rPr>
-        <w:t xml:space="preserve">, </w:t>
-      </w:r>
-      <w:proofErr w:type="spellStart"/>
-      <w:r>
-        <w:rPr>
-          <w:rFonts w:ascii="Calibri" w:hAnsi="Calibri" w:cs="Calibri"/>
-          <w:lang w:val="en-US"/>
-        </w:rPr>
-        <w:t>hire_date</w:t>
-      </w:r>
-      <w:proofErr w:type="gramStart"/>
-      <w:r>
-        <w:rPr>
-          <w:rFonts w:ascii="Calibri" w:hAnsi="Calibri" w:cs="Calibri"/>
-          <w:lang w:val="en-US"/>
-        </w:rPr>
-        <w:t>,salary</w:t>
-      </w:r>
-      <w:proofErr w:type="spellEnd"/>
-      <w:proofErr w:type="gramEnd"/>
-      <w:r>
-        <w:rPr>
-          <w:rFonts w:ascii="Calibri" w:hAnsi="Calibri" w:cs="Calibri"/>
-          <w:lang w:val="en-US"/>
-        </w:rPr>
-        <w:t xml:space="preserve"> from employees where </w:t>
-      </w:r>
-      <w:proofErr w:type="spellStart"/>
-      <w:r>
-        <w:rPr>
-          <w:rFonts w:ascii="Calibri" w:hAnsi="Calibri" w:cs="Calibri"/>
-          <w:lang w:val="en-US"/>
-        </w:rPr>
-        <w:t>department_id</w:t>
-      </w:r>
-      <w:proofErr w:type="spellEnd"/>
-      <w:r>
-        <w:rPr>
-          <w:rFonts w:ascii="Calibri" w:hAnsi="Calibri" w:cs="Calibri"/>
-          <w:lang w:val="en-US"/>
-        </w:rPr>
-        <w:t>=30;</w:t>
+        <w:t>INSERT INTO prueba select employee_id, first_name||' '||last_name as nombre, hire_date,salary from employees where department_id=30;</w:t>
       </w:r>
     </w:p>
     <w:p>
@@ -1135,239 +695,99 @@
           <w:lang w:val="en-US"/>
         </w:rPr>
       </w:pPr>
-      <w:proofErr w:type="gramStart"/>
-      <w:r>
-        <w:rPr>
-          <w:rFonts w:ascii="Calibri" w:hAnsi="Calibri" w:cs="Calibri"/>
-          <w:lang w:val="en-US"/>
-        </w:rPr>
-        <w:t>insert</w:t>
-      </w:r>
-      <w:proofErr w:type="gramEnd"/>
-      <w:r>
-        <w:rPr>
-          <w:rFonts w:ascii="Calibri" w:hAnsi="Calibri" w:cs="Calibri"/>
-          <w:lang w:val="en-US"/>
-        </w:rPr>
-        <w:t xml:space="preserve"> into </w:t>
-      </w:r>
-      <w:proofErr w:type="spellStart"/>
-      <w:r>
-        <w:rPr>
-          <w:rFonts w:ascii="Calibri" w:hAnsi="Calibri" w:cs="Calibri"/>
-          <w:lang w:val="en-US"/>
-        </w:rPr>
-        <w:t>prueba</w:t>
-      </w:r>
-      <w:proofErr w:type="spellEnd"/>
-      <w:r>
-        <w:rPr>
-          <w:rFonts w:ascii="Calibri" w:hAnsi="Calibri" w:cs="Calibri"/>
-          <w:lang w:val="en-US"/>
-        </w:rPr>
-        <w:t xml:space="preserve"> select e1.employee_id, e1.first_name, e2.hire_date, e2.salary from employees e1,(select </w:t>
-      </w:r>
-      <w:proofErr w:type="spellStart"/>
-      <w:r>
-        <w:rPr>
-          <w:rFonts w:ascii="Calibri" w:hAnsi="Calibri" w:cs="Calibri"/>
-          <w:lang w:val="en-US"/>
-        </w:rPr>
-        <w:t>hire_date</w:t>
-      </w:r>
-      <w:proofErr w:type="spellEnd"/>
-      <w:r>
-        <w:rPr>
-          <w:rFonts w:ascii="Calibri" w:hAnsi="Calibri" w:cs="Calibri"/>
-          <w:lang w:val="en-US"/>
-        </w:rPr>
-        <w:t>, salary from employees e2</w:t>
-      </w:r>
-    </w:p>
-    <w:p>
-      <w:pPr>
-        <w:pStyle w:val="Prrafodelista"/>
-        <w:spacing w:after="120"/>
-        <w:ind w:left="360"/>
-        <w:jc w:val="both"/>
-        <w:rPr>
-          <w:rFonts w:ascii="Calibri" w:hAnsi="Calibri" w:cs="Calibri"/>
-        </w:rPr>
-      </w:pPr>
-      <w:proofErr w:type="spellStart"/>
-      <w:proofErr w:type="gramStart"/>
-      <w:r>
-        <w:rPr>
-          <w:rFonts w:ascii="Calibri" w:hAnsi="Calibri" w:cs="Calibri"/>
-        </w:rPr>
-        <w:t>where</w:t>
-      </w:r>
-      <w:proofErr w:type="spellEnd"/>
-      <w:proofErr w:type="gramEnd"/>
+      <w:r>
+        <w:rPr>
+          <w:rFonts w:ascii="Calibri" w:hAnsi="Calibri" w:cs="Calibri"/>
+          <w:lang w:val="en-US"/>
+        </w:rPr>
+        <w:t>insert into prueba select e1.employee_id, e1.first_name, e2.hire_date, e2.salary from employees e1,(select hire_date, salary from employees e2</w:t>
+      </w:r>
+    </w:p>
+    <w:p>
+      <w:pPr>
+        <w:pStyle w:val="Prrafodelista"/>
+        <w:spacing w:after="120"/>
+        <w:ind w:left="360"/>
+        <w:jc w:val="both"/>
+        <w:rPr>
+          <w:rFonts w:ascii="Calibri" w:hAnsi="Calibri" w:cs="Calibri"/>
+        </w:rPr>
+      </w:pPr>
+      <w:r>
+        <w:rPr>
+          <w:rFonts w:ascii="Calibri" w:hAnsi="Calibri" w:cs="Calibri"/>
+        </w:rPr>
+        <w:t>where employee_id=119);</w:t>
+      </w:r>
+      <w:r>
+        <w:rPr>
+          <w:rFonts w:ascii="Calibri" w:hAnsi="Calibri" w:cs="Calibri"/>
+        </w:rPr>
+        <w:t xml:space="preserve">  //ESTA MAL</w:t>
+      </w:r>
       <w:r>
         <w:rPr>
           <w:rFonts w:ascii="Calibri" w:hAnsi="Calibri" w:cs="Calibri"/>
         </w:rPr>
         <w:t xml:space="preserve"> </w:t>
       </w:r>
-      <w:proofErr w:type="spellStart"/>
-      <w:r>
-        <w:rPr>
-          <w:rFonts w:ascii="Calibri" w:hAnsi="Calibri" w:cs="Calibri"/>
-        </w:rPr>
-        <w:t>employee_id</w:t>
-      </w:r>
-      <w:proofErr w:type="spellEnd"/>
-      <w:r>
-        <w:rPr>
-          <w:rFonts w:ascii="Calibri" w:hAnsi="Calibri" w:cs="Calibri"/>
-        </w:rPr>
-        <w:t>=119);</w:t>
-      </w:r>
-      <w:r>
-        <w:rPr>
-          <w:rFonts w:ascii="Calibri" w:hAnsi="Calibri" w:cs="Calibri"/>
-        </w:rPr>
-        <w:t xml:space="preserve">  //ESTA MAL</w:t>
-      </w:r>
-      <w:r>
-        <w:rPr>
-          <w:rFonts w:ascii="Calibri" w:hAnsi="Calibri" w:cs="Calibri"/>
-        </w:rPr>
-        <w:t xml:space="preserve"> </w:t>
-      </w:r>
-    </w:p>
-    <w:p>
-      <w:pPr>
-        <w:pStyle w:val="Prrafodelista"/>
-        <w:spacing w:after="120"/>
-        <w:ind w:left="360"/>
-        <w:jc w:val="both"/>
-        <w:rPr>
-          <w:rFonts w:ascii="Calibri" w:hAnsi="Calibri" w:cs="Calibri"/>
-          <w:lang w:val="en-US"/>
-        </w:rPr>
-      </w:pPr>
-      <w:proofErr w:type="gramStart"/>
+    </w:p>
+    <w:p>
+      <w:pPr>
+        <w:pStyle w:val="Prrafodelista"/>
+        <w:spacing w:after="120"/>
+        <w:ind w:left="360"/>
+        <w:jc w:val="both"/>
+        <w:rPr>
+          <w:rFonts w:ascii="Calibri" w:hAnsi="Calibri" w:cs="Calibri"/>
+          <w:lang w:val="en-US"/>
+        </w:rPr>
+      </w:pPr>
       <w:r>
         <w:rPr>
           <w:rFonts w:ascii="Calibri" w:hAnsi="Calibri" w:cs="Calibri"/>
           <w:lang w:val="en-US"/>
         </w:rPr>
         <w:lastRenderedPageBreak/>
-        <w:t>insert</w:t>
-      </w:r>
-      <w:proofErr w:type="gramEnd"/>
-      <w:r>
-        <w:rPr>
-          <w:rFonts w:ascii="Calibri" w:hAnsi="Calibri" w:cs="Calibri"/>
-          <w:lang w:val="en-US"/>
-        </w:rPr>
-        <w:t xml:space="preserve"> into </w:t>
-      </w:r>
-      <w:proofErr w:type="spellStart"/>
-      <w:r>
-        <w:rPr>
-          <w:rFonts w:ascii="Calibri" w:hAnsi="Calibri" w:cs="Calibri"/>
-          <w:lang w:val="en-US"/>
-        </w:rPr>
-        <w:t>prueba</w:t>
-      </w:r>
-      <w:proofErr w:type="spellEnd"/>
-      <w:r>
-        <w:rPr>
-          <w:rFonts w:ascii="Calibri" w:hAnsi="Calibri" w:cs="Calibri"/>
-          <w:lang w:val="en-US"/>
-        </w:rPr>
-        <w:t xml:space="preserve"> select 390, 'JULIO', </w:t>
-      </w:r>
-      <w:proofErr w:type="spellStart"/>
-      <w:r>
-        <w:rPr>
-          <w:rFonts w:ascii="Calibri" w:hAnsi="Calibri" w:cs="Calibri"/>
-          <w:lang w:val="en-US"/>
-        </w:rPr>
-        <w:t>hire_date</w:t>
-      </w:r>
-      <w:proofErr w:type="spellEnd"/>
-      <w:r>
-        <w:rPr>
-          <w:rFonts w:ascii="Calibri" w:hAnsi="Calibri" w:cs="Calibri"/>
-          <w:lang w:val="en-US"/>
-        </w:rPr>
-        <w:t>, salary</w:t>
-      </w:r>
-    </w:p>
-    <w:p>
-      <w:pPr>
-        <w:pStyle w:val="Prrafodelista"/>
-        <w:spacing w:after="120"/>
-        <w:ind w:left="360"/>
-        <w:jc w:val="both"/>
-        <w:rPr>
-          <w:rFonts w:ascii="Calibri" w:hAnsi="Calibri" w:cs="Calibri"/>
-          <w:lang w:val="en-US"/>
-        </w:rPr>
-      </w:pPr>
-      <w:proofErr w:type="gramStart"/>
-      <w:r>
-        <w:rPr>
-          <w:rFonts w:ascii="Calibri" w:hAnsi="Calibri" w:cs="Calibri"/>
-          <w:lang w:val="en-US"/>
-        </w:rPr>
-        <w:t>from</w:t>
-      </w:r>
-      <w:proofErr w:type="gramEnd"/>
-      <w:r>
-        <w:rPr>
-          <w:rFonts w:ascii="Calibri" w:hAnsi="Calibri" w:cs="Calibri"/>
-          <w:lang w:val="en-US"/>
-        </w:rPr>
-        <w:t xml:space="preserve"> employees</w:t>
-      </w:r>
-    </w:p>
-    <w:p>
-      <w:pPr>
-        <w:pStyle w:val="Prrafodelista"/>
-        <w:spacing w:after="120"/>
-        <w:ind w:left="360"/>
-        <w:jc w:val="both"/>
-        <w:rPr>
-          <w:rFonts w:ascii="Calibri" w:hAnsi="Calibri" w:cs="Calibri"/>
-          <w:lang w:val="en-US"/>
-        </w:rPr>
-      </w:pPr>
-      <w:proofErr w:type="gramStart"/>
-      <w:r>
-        <w:rPr>
-          <w:rFonts w:ascii="Calibri" w:hAnsi="Calibri" w:cs="Calibri"/>
-          <w:lang w:val="en-US"/>
-        </w:rPr>
-        <w:t>where</w:t>
-      </w:r>
-      <w:proofErr w:type="gramEnd"/>
-      <w:r>
-        <w:rPr>
-          <w:rFonts w:ascii="Calibri" w:hAnsi="Calibri" w:cs="Calibri"/>
-          <w:lang w:val="en-US"/>
-        </w:rPr>
-        <w:t xml:space="preserve"> </w:t>
-      </w:r>
-      <w:proofErr w:type="spellStart"/>
-      <w:r>
-        <w:rPr>
-          <w:rFonts w:ascii="Calibri" w:hAnsi="Calibri" w:cs="Calibri"/>
-          <w:lang w:val="en-US"/>
-        </w:rPr>
-        <w:t>employee_id</w:t>
-      </w:r>
-      <w:proofErr w:type="spellEnd"/>
-      <w:r>
-        <w:rPr>
-          <w:rFonts w:ascii="Calibri" w:hAnsi="Calibri" w:cs="Calibri"/>
-          <w:lang w:val="en-US"/>
-        </w:rPr>
-        <w:t xml:space="preserve">=119; </w:t>
+        <w:t>insert into prueba select 390, 'JULIO', hire_date, salary</w:t>
+      </w:r>
+    </w:p>
+    <w:p>
+      <w:pPr>
+        <w:pStyle w:val="Prrafodelista"/>
+        <w:spacing w:after="120"/>
+        <w:ind w:left="360"/>
+        <w:jc w:val="both"/>
+        <w:rPr>
+          <w:rFonts w:ascii="Calibri" w:hAnsi="Calibri" w:cs="Calibri"/>
+          <w:lang w:val="en-US"/>
+        </w:rPr>
+      </w:pPr>
+      <w:r>
+        <w:rPr>
+          <w:rFonts w:ascii="Calibri" w:hAnsi="Calibri" w:cs="Calibri"/>
+          <w:lang w:val="en-US"/>
+        </w:rPr>
+        <w:t>from employees</w:t>
+      </w:r>
+    </w:p>
+    <w:p>
+      <w:pPr>
+        <w:pStyle w:val="Prrafodelista"/>
+        <w:spacing w:after="120"/>
+        <w:ind w:left="360"/>
+        <w:jc w:val="both"/>
+        <w:rPr>
+          <w:rFonts w:ascii="Calibri" w:hAnsi="Calibri" w:cs="Calibri"/>
+          <w:lang w:val="en-US"/>
+        </w:rPr>
+      </w:pPr>
+      <w:r>
+        <w:rPr>
+          <w:rFonts w:ascii="Calibri" w:hAnsi="Calibri" w:cs="Calibri"/>
+          <w:lang w:val="en-US"/>
+        </w:rPr>
+        <w:t xml:space="preserve">where employee_id=119; </w:t>
       </w:r>
       <w:r>
         <w:rPr>
@@ -1417,69 +837,12 @@
           <w:lang w:val="en-US"/>
         </w:rPr>
       </w:pPr>
-      <w:proofErr w:type="gramStart"/>
-      <w:r>
-        <w:rPr>
-          <w:rFonts w:ascii="Calibri" w:hAnsi="Calibri" w:cs="Calibri"/>
-          <w:lang w:val="en-US"/>
-        </w:rPr>
-        <w:t>insert</w:t>
-      </w:r>
-      <w:proofErr w:type="gramEnd"/>
-      <w:r>
-        <w:rPr>
-          <w:rFonts w:ascii="Calibri" w:hAnsi="Calibri" w:cs="Calibri"/>
-          <w:lang w:val="en-US"/>
-        </w:rPr>
-        <w:t xml:space="preserve"> into </w:t>
-      </w:r>
-      <w:proofErr w:type="spellStart"/>
-      <w:r>
-        <w:rPr>
-          <w:rFonts w:ascii="Calibri" w:hAnsi="Calibri" w:cs="Calibri"/>
-          <w:lang w:val="en-US"/>
-        </w:rPr>
-        <w:t>prueba</w:t>
-      </w:r>
-      <w:proofErr w:type="spellEnd"/>
-      <w:r>
-        <w:rPr>
-          <w:rFonts w:ascii="Calibri" w:hAnsi="Calibri" w:cs="Calibri"/>
-          <w:lang w:val="en-US"/>
-        </w:rPr>
-        <w:t xml:space="preserve"> select </w:t>
-      </w:r>
-      <w:proofErr w:type="spellStart"/>
-      <w:r>
-        <w:rPr>
-          <w:rFonts w:ascii="Calibri" w:hAnsi="Calibri" w:cs="Calibri"/>
-          <w:lang w:val="en-US"/>
-        </w:rPr>
-        <w:t>employee_id,first_name,hire_date,salary</w:t>
-      </w:r>
-      <w:proofErr w:type="spellEnd"/>
-      <w:r>
-        <w:rPr>
-          <w:rFonts w:ascii="Calibri" w:hAnsi="Calibri" w:cs="Calibri"/>
-          <w:lang w:val="en-US"/>
-        </w:rPr>
-        <w:t xml:space="preserve"> from employees where </w:t>
-      </w:r>
-      <w:proofErr w:type="spellStart"/>
-      <w:r>
-        <w:rPr>
-          <w:rFonts w:ascii="Calibri" w:hAnsi="Calibri" w:cs="Calibri"/>
-          <w:lang w:val="en-US"/>
-        </w:rPr>
-        <w:t>department_id</w:t>
-      </w:r>
-      <w:proofErr w:type="spellEnd"/>
-      <w:r>
-        <w:rPr>
-          <w:rFonts w:ascii="Calibri" w:hAnsi="Calibri" w:cs="Calibri"/>
-          <w:lang w:val="en-US"/>
-        </w:rPr>
-        <w:t>=90;</w:t>
+      <w:r>
+        <w:rPr>
+          <w:rFonts w:ascii="Calibri" w:hAnsi="Calibri" w:cs="Calibri"/>
+          <w:lang w:val="en-US"/>
+        </w:rPr>
+        <w:t>insert into prueba select employee_id,first_name,hire_date,salary from employees where department_id=90;</w:t>
       </w:r>
     </w:p>
     <w:p>
@@ -1521,35 +884,11 @@
           <w:rFonts w:ascii="Calibri" w:hAnsi="Calibri" w:cs="Calibri"/>
         </w:rPr>
       </w:pPr>
-      <w:proofErr w:type="spellStart"/>
-      <w:proofErr w:type="gramStart"/>
-      <w:r>
-        <w:rPr>
-          <w:rFonts w:ascii="Calibri" w:hAnsi="Calibri" w:cs="Calibri"/>
-        </w:rPr>
-        <w:t>truncate</w:t>
-      </w:r>
-      <w:proofErr w:type="spellEnd"/>
-      <w:proofErr w:type="gramEnd"/>
-      <w:r>
-        <w:rPr>
-          <w:rFonts w:ascii="Calibri" w:hAnsi="Calibri" w:cs="Calibri"/>
-        </w:rPr>
-        <w:t xml:space="preserve"> </w:t>
-      </w:r>
-      <w:proofErr w:type="spellStart"/>
-      <w:r>
-        <w:rPr>
-          <w:rFonts w:ascii="Calibri" w:hAnsi="Calibri" w:cs="Calibri"/>
-        </w:rPr>
-        <w:t>table</w:t>
-      </w:r>
-      <w:proofErr w:type="spellEnd"/>
-      <w:r>
-        <w:rPr>
-          <w:rFonts w:ascii="Calibri" w:hAnsi="Calibri" w:cs="Calibri"/>
-        </w:rPr>
-        <w:t xml:space="preserve"> prueba;</w:t>
+      <w:r>
+        <w:rPr>
+          <w:rFonts w:ascii="Calibri" w:hAnsi="Calibri" w:cs="Calibri"/>
+        </w:rPr>
+        <w:t>truncate table prueba;</w:t>
       </w:r>
     </w:p>
     <w:p>
@@ -1599,269 +938,50 @@
           <w:lang w:val="en-US"/>
         </w:rPr>
       </w:pPr>
-      <w:proofErr w:type="gramStart"/>
-      <w:r>
-        <w:rPr>
-          <w:rFonts w:ascii="Calibri" w:hAnsi="Calibri" w:cs="Calibri"/>
-          <w:lang w:val="en-US"/>
-        </w:rPr>
-        <w:t>insert</w:t>
-      </w:r>
-      <w:proofErr w:type="gramEnd"/>
-      <w:r>
-        <w:rPr>
-          <w:rFonts w:ascii="Calibri" w:hAnsi="Calibri" w:cs="Calibri"/>
-          <w:lang w:val="en-US"/>
-        </w:rPr>
-        <w:t xml:space="preserve"> into </w:t>
-      </w:r>
-      <w:proofErr w:type="spellStart"/>
-      <w:r>
-        <w:rPr>
-          <w:rFonts w:ascii="Calibri" w:hAnsi="Calibri" w:cs="Calibri"/>
-          <w:lang w:val="en-US"/>
-        </w:rPr>
-        <w:t>prueba</w:t>
-      </w:r>
-      <w:proofErr w:type="spellEnd"/>
-      <w:r>
-        <w:rPr>
-          <w:rFonts w:ascii="Calibri" w:hAnsi="Calibri" w:cs="Calibri"/>
-          <w:lang w:val="en-US"/>
-        </w:rPr>
-        <w:t xml:space="preserve"> select </w:t>
-      </w:r>
-      <w:proofErr w:type="spellStart"/>
-      <w:r>
-        <w:rPr>
-          <w:rFonts w:ascii="Calibri" w:hAnsi="Calibri" w:cs="Calibri"/>
-          <w:lang w:val="en-US"/>
-        </w:rPr>
-        <w:t>employee_id</w:t>
-      </w:r>
-      <w:proofErr w:type="spellEnd"/>
-      <w:r>
-        <w:rPr>
-          <w:rFonts w:ascii="Calibri" w:hAnsi="Calibri" w:cs="Calibri"/>
-          <w:lang w:val="en-US"/>
-        </w:rPr>
-        <w:t xml:space="preserve">, </w:t>
-      </w:r>
-      <w:proofErr w:type="spellStart"/>
-      <w:r>
-        <w:rPr>
-          <w:rFonts w:ascii="Calibri" w:hAnsi="Calibri" w:cs="Calibri"/>
-          <w:lang w:val="en-US"/>
-        </w:rPr>
-        <w:t>first_name</w:t>
-      </w:r>
-      <w:proofErr w:type="spellEnd"/>
-      <w:r>
-        <w:rPr>
-          <w:rFonts w:ascii="Calibri" w:hAnsi="Calibri" w:cs="Calibri"/>
-          <w:lang w:val="en-US"/>
-        </w:rPr>
-        <w:t xml:space="preserve">, </w:t>
-      </w:r>
-      <w:proofErr w:type="spellStart"/>
-      <w:r>
-        <w:rPr>
-          <w:rFonts w:ascii="Calibri" w:hAnsi="Calibri" w:cs="Calibri"/>
-          <w:lang w:val="en-US"/>
-        </w:rPr>
-        <w:t>hire_date</w:t>
-      </w:r>
-      <w:proofErr w:type="spellEnd"/>
-      <w:r>
-        <w:rPr>
-          <w:rFonts w:ascii="Calibri" w:hAnsi="Calibri" w:cs="Calibri"/>
-          <w:lang w:val="en-US"/>
-        </w:rPr>
-        <w:t xml:space="preserve">, salary from employees,(select min(salary) as </w:t>
-      </w:r>
-      <w:proofErr w:type="spellStart"/>
-      <w:r>
-        <w:rPr>
-          <w:rFonts w:ascii="Calibri" w:hAnsi="Calibri" w:cs="Calibri"/>
-          <w:lang w:val="en-US"/>
-        </w:rPr>
-        <w:t>salario</w:t>
-      </w:r>
-      <w:proofErr w:type="spellEnd"/>
-      <w:r>
-        <w:rPr>
-          <w:rFonts w:ascii="Calibri" w:hAnsi="Calibri" w:cs="Calibri"/>
-          <w:lang w:val="en-US"/>
-        </w:rPr>
-        <w:t xml:space="preserve"> ,</w:t>
-      </w:r>
-      <w:proofErr w:type="spellStart"/>
-      <w:r>
-        <w:rPr>
-          <w:rFonts w:ascii="Calibri" w:hAnsi="Calibri" w:cs="Calibri"/>
-          <w:lang w:val="en-US"/>
-        </w:rPr>
-        <w:t>department_id</w:t>
-      </w:r>
-      <w:proofErr w:type="spellEnd"/>
-      <w:r>
-        <w:rPr>
-          <w:rFonts w:ascii="Calibri" w:hAnsi="Calibri" w:cs="Calibri"/>
-          <w:lang w:val="en-US"/>
-        </w:rPr>
-        <w:t xml:space="preserve"> as </w:t>
-      </w:r>
-      <w:proofErr w:type="spellStart"/>
-      <w:r>
-        <w:rPr>
-          <w:rFonts w:ascii="Calibri" w:hAnsi="Calibri" w:cs="Calibri"/>
-          <w:lang w:val="en-US"/>
-        </w:rPr>
-        <w:t>dep</w:t>
-      </w:r>
-      <w:proofErr w:type="spellEnd"/>
-      <w:r>
-        <w:rPr>
-          <w:rFonts w:ascii="Calibri" w:hAnsi="Calibri" w:cs="Calibri"/>
-          <w:lang w:val="en-US"/>
-        </w:rPr>
-        <w:t xml:space="preserve"> from employees</w:t>
-      </w:r>
-    </w:p>
-    <w:p>
-      <w:pPr>
-        <w:pStyle w:val="Prrafodelista"/>
-        <w:spacing w:after="120"/>
-        <w:ind w:left="360"/>
-        <w:jc w:val="both"/>
-        <w:rPr>
-          <w:rFonts w:ascii="Calibri" w:hAnsi="Calibri" w:cs="Calibri"/>
-          <w:lang w:val="en-US"/>
-        </w:rPr>
-      </w:pPr>
-      <w:proofErr w:type="gramStart"/>
-      <w:r>
-        <w:rPr>
-          <w:rFonts w:ascii="Calibri" w:hAnsi="Calibri" w:cs="Calibri"/>
-          <w:lang w:val="en-US"/>
-        </w:rPr>
-        <w:t>group</w:t>
-      </w:r>
-      <w:proofErr w:type="gramEnd"/>
-      <w:r>
-        <w:rPr>
-          <w:rFonts w:ascii="Calibri" w:hAnsi="Calibri" w:cs="Calibri"/>
-          <w:lang w:val="en-US"/>
-        </w:rPr>
-        <w:t xml:space="preserve"> by </w:t>
-      </w:r>
-      <w:proofErr w:type="spellStart"/>
-      <w:r>
-        <w:rPr>
-          <w:rFonts w:ascii="Calibri" w:hAnsi="Calibri" w:cs="Calibri"/>
-          <w:lang w:val="en-US"/>
-        </w:rPr>
-        <w:t>department_id</w:t>
-      </w:r>
-      <w:proofErr w:type="spellEnd"/>
-      <w:r>
-        <w:rPr>
-          <w:rFonts w:ascii="Calibri" w:hAnsi="Calibri" w:cs="Calibri"/>
-          <w:lang w:val="en-US"/>
-        </w:rPr>
-        <w:t>)</w:t>
-      </w:r>
-    </w:p>
-    <w:p>
-      <w:pPr>
-        <w:pStyle w:val="Prrafodelista"/>
-        <w:spacing w:after="120"/>
-        <w:ind w:left="360"/>
-        <w:jc w:val="both"/>
-        <w:rPr>
-          <w:rFonts w:ascii="Calibri" w:hAnsi="Calibri" w:cs="Calibri"/>
-          <w:lang w:val="en-US"/>
-        </w:rPr>
-      </w:pPr>
-      <w:proofErr w:type="gramStart"/>
-      <w:r>
-        <w:rPr>
-          <w:rFonts w:ascii="Calibri" w:hAnsi="Calibri" w:cs="Calibri"/>
-          <w:lang w:val="en-US"/>
-        </w:rPr>
-        <w:t>where</w:t>
-      </w:r>
-      <w:proofErr w:type="gramEnd"/>
-      <w:r>
-        <w:rPr>
-          <w:rFonts w:ascii="Calibri" w:hAnsi="Calibri" w:cs="Calibri"/>
-          <w:lang w:val="en-US"/>
-        </w:rPr>
-        <w:t xml:space="preserve"> </w:t>
-      </w:r>
-      <w:proofErr w:type="spellStart"/>
-      <w:r>
-        <w:rPr>
-          <w:rFonts w:ascii="Calibri" w:hAnsi="Calibri" w:cs="Calibri"/>
-          <w:lang w:val="en-US"/>
-        </w:rPr>
-        <w:t>employees.salary</w:t>
-      </w:r>
-      <w:proofErr w:type="spellEnd"/>
-      <w:r>
-        <w:rPr>
-          <w:rFonts w:ascii="Calibri" w:hAnsi="Calibri" w:cs="Calibri"/>
-          <w:lang w:val="en-US"/>
-        </w:rPr>
-        <w:t>=</w:t>
-      </w:r>
-      <w:proofErr w:type="spellStart"/>
-      <w:r>
-        <w:rPr>
-          <w:rFonts w:ascii="Calibri" w:hAnsi="Calibri" w:cs="Calibri"/>
-          <w:lang w:val="en-US"/>
-        </w:rPr>
-        <w:t>salario</w:t>
-      </w:r>
-      <w:proofErr w:type="spellEnd"/>
-      <w:r>
-        <w:rPr>
-          <w:rFonts w:ascii="Calibri" w:hAnsi="Calibri" w:cs="Calibri"/>
-          <w:lang w:val="en-US"/>
-        </w:rPr>
-        <w:t xml:space="preserve"> and </w:t>
-      </w:r>
-      <w:proofErr w:type="spellStart"/>
-      <w:r>
-        <w:rPr>
-          <w:rFonts w:ascii="Calibri" w:hAnsi="Calibri" w:cs="Calibri"/>
-          <w:lang w:val="en-US"/>
-        </w:rPr>
-        <w:t>employees.department_id</w:t>
-      </w:r>
-      <w:proofErr w:type="spellEnd"/>
-      <w:r>
-        <w:rPr>
-          <w:rFonts w:ascii="Calibri" w:hAnsi="Calibri" w:cs="Calibri"/>
-          <w:lang w:val="en-US"/>
-        </w:rPr>
-        <w:t>=</w:t>
-      </w:r>
-      <w:proofErr w:type="spellStart"/>
-      <w:r>
-        <w:rPr>
-          <w:rFonts w:ascii="Calibri" w:hAnsi="Calibri" w:cs="Calibri"/>
-          <w:lang w:val="en-US"/>
-        </w:rPr>
-        <w:t>dep</w:t>
-      </w:r>
-      <w:proofErr w:type="spellEnd"/>
-      <w:r>
-        <w:rPr>
-          <w:rFonts w:ascii="Calibri" w:hAnsi="Calibri" w:cs="Calibri"/>
-          <w:lang w:val="en-US"/>
-        </w:rPr>
-        <w:t>;</w:t>
+      <w:r>
+        <w:rPr>
+          <w:rFonts w:ascii="Calibri" w:hAnsi="Calibri" w:cs="Calibri"/>
+          <w:lang w:val="en-US"/>
+        </w:rPr>
+        <w:t>insert into prueba select employee_id, first_name, hire_date, salary from employees,(select min(salary) as salario ,department_id as dep from employees</w:t>
+      </w:r>
+    </w:p>
+    <w:p>
+      <w:pPr>
+        <w:pStyle w:val="Prrafodelista"/>
+        <w:spacing w:after="120"/>
+        <w:ind w:left="360"/>
+        <w:jc w:val="both"/>
+        <w:rPr>
+          <w:rFonts w:ascii="Calibri" w:hAnsi="Calibri" w:cs="Calibri"/>
+          <w:lang w:val="en-US"/>
+        </w:rPr>
+      </w:pPr>
+      <w:r>
+        <w:rPr>
+          <w:rFonts w:ascii="Calibri" w:hAnsi="Calibri" w:cs="Calibri"/>
+          <w:lang w:val="en-US"/>
+        </w:rPr>
+        <w:t>group by department_id)</w:t>
+      </w:r>
+    </w:p>
+    <w:p>
+      <w:pPr>
+        <w:pStyle w:val="Prrafodelista"/>
+        <w:spacing w:after="120"/>
+        <w:ind w:left="360"/>
+        <w:jc w:val="both"/>
+        <w:rPr>
+          <w:rFonts w:ascii="Calibri" w:hAnsi="Calibri" w:cs="Calibri"/>
+          <w:lang w:val="en-US"/>
+        </w:rPr>
+      </w:pPr>
+      <w:r>
+        <w:rPr>
+          <w:rFonts w:ascii="Calibri" w:hAnsi="Calibri" w:cs="Calibri"/>
+          <w:lang w:val="en-US"/>
+        </w:rPr>
+        <w:t>where employees.salary=salario and employees.department_id=dep;</w:t>
       </w:r>
     </w:p>
     <w:p>
@@ -1904,37 +1024,12 @@
           <w:lang w:val="en-US"/>
         </w:rPr>
       </w:pPr>
-      <w:proofErr w:type="gramStart"/>
-      <w:r>
-        <w:rPr>
-          <w:rFonts w:ascii="Calibri" w:hAnsi="Calibri" w:cs="Calibri"/>
-          <w:lang w:val="en-US"/>
-        </w:rPr>
-        <w:t>update</w:t>
-      </w:r>
-      <w:proofErr w:type="gramEnd"/>
-      <w:r>
-        <w:rPr>
-          <w:rFonts w:ascii="Calibri" w:hAnsi="Calibri" w:cs="Calibri"/>
-          <w:lang w:val="en-US"/>
-        </w:rPr>
-        <w:t xml:space="preserve"> </w:t>
-      </w:r>
-      <w:proofErr w:type="spellStart"/>
-      <w:r>
-        <w:rPr>
-          <w:rFonts w:ascii="Calibri" w:hAnsi="Calibri" w:cs="Calibri"/>
-          <w:lang w:val="en-US"/>
-        </w:rPr>
-        <w:t>prueba</w:t>
-      </w:r>
-      <w:proofErr w:type="spellEnd"/>
-      <w:r>
-        <w:rPr>
-          <w:rFonts w:ascii="Calibri" w:hAnsi="Calibri" w:cs="Calibri"/>
-          <w:lang w:val="en-US"/>
-        </w:rPr>
-        <w:t xml:space="preserve"> set salary=5000 where id=200;</w:t>
+      <w:r>
+        <w:rPr>
+          <w:rFonts w:ascii="Calibri" w:hAnsi="Calibri" w:cs="Calibri"/>
+          <w:lang w:val="en-US"/>
+        </w:rPr>
+        <w:t>update prueba set salary=5000 where id=200;</w:t>
       </w:r>
     </w:p>
     <w:p>
@@ -1977,37 +1072,12 @@
           <w:lang w:val="en-US"/>
         </w:rPr>
       </w:pPr>
-      <w:proofErr w:type="gramStart"/>
-      <w:r>
-        <w:rPr>
-          <w:rFonts w:ascii="Calibri" w:hAnsi="Calibri" w:cs="Calibri"/>
-          <w:lang w:val="en-US"/>
-        </w:rPr>
-        <w:t>update</w:t>
-      </w:r>
-      <w:proofErr w:type="gramEnd"/>
-      <w:r>
-        <w:rPr>
-          <w:rFonts w:ascii="Calibri" w:hAnsi="Calibri" w:cs="Calibri"/>
-          <w:lang w:val="en-US"/>
-        </w:rPr>
-        <w:t xml:space="preserve"> </w:t>
-      </w:r>
-      <w:proofErr w:type="spellStart"/>
-      <w:r>
-        <w:rPr>
-          <w:rFonts w:ascii="Calibri" w:hAnsi="Calibri" w:cs="Calibri"/>
-          <w:lang w:val="en-US"/>
-        </w:rPr>
-        <w:t>prueba</w:t>
-      </w:r>
-      <w:proofErr w:type="spellEnd"/>
-      <w:r>
-        <w:rPr>
-          <w:rFonts w:ascii="Calibri" w:hAnsi="Calibri" w:cs="Calibri"/>
-          <w:lang w:val="en-US"/>
-        </w:rPr>
-        <w:t xml:space="preserve"> set salary=salary*1.03;</w:t>
+      <w:r>
+        <w:rPr>
+          <w:rFonts w:ascii="Calibri" w:hAnsi="Calibri" w:cs="Calibri"/>
+          <w:lang w:val="en-US"/>
+        </w:rPr>
+        <w:t>update prueba set salary=salary*1.03;</w:t>
       </w:r>
     </w:p>
     <w:p>
@@ -2050,29 +1120,11 @@
           <w:rFonts w:ascii="Courier New" w:hAnsi="Courier New" w:cs="Courier New"/>
           <w:b/>
         </w:rPr>
-        <w:t>ADD_</w:t>
-      </w:r>
-      <w:proofErr w:type="gramStart"/>
-      <w:r>
-        <w:rPr>
-          <w:rFonts w:ascii="Courier New" w:hAnsi="Courier New" w:cs="Courier New"/>
-          <w:b/>
-        </w:rPr>
-        <w:t>MONTHS(</w:t>
-      </w:r>
-      <w:proofErr w:type="spellStart"/>
-      <w:proofErr w:type="gramEnd"/>
-      <w:r>
-        <w:rPr>
-          <w:rFonts w:ascii="Courier New" w:hAnsi="Courier New" w:cs="Courier New"/>
-          <w:b/>
-        </w:rPr>
-        <w:t>fecha,n</w:t>
-      </w:r>
-      <w:proofErr w:type="spellEnd"/>
-      <w:r>
-        <w:rPr>
-          <w:rFonts w:ascii="Courier New" w:hAnsi="Courier New" w:cs="Courier New"/>
+        <w:t>ADD_MONTHS(fecha,n)</w:t>
+      </w:r>
+      <w:r>
+        <w:rPr>
+          <w:rFonts w:ascii="Calibri" w:hAnsi="Calibri" w:cs="Calibri"/>
           <w:b/>
         </w:rPr>
         <w:t>)</w:t>
@@ -2082,13 +1134,6 @@
           <w:rFonts w:ascii="Calibri" w:hAnsi="Calibri" w:cs="Calibri"/>
           <w:b/>
         </w:rPr>
-        <w:t>)</w:t>
-      </w:r>
-      <w:r>
-        <w:rPr>
-          <w:rFonts w:ascii="Calibri" w:hAnsi="Calibri" w:cs="Calibri"/>
-          <w:b/>
-        </w:rPr>
         <w:t>.</w:t>
       </w:r>
     </w:p>
@@ -2103,85 +1148,12 @@
           <w:lang w:val="en-US"/>
         </w:rPr>
       </w:pPr>
-      <w:proofErr w:type="gramStart"/>
-      <w:r>
-        <w:rPr>
-          <w:rFonts w:ascii="Calibri" w:hAnsi="Calibri" w:cs="Calibri"/>
-          <w:lang w:val="en-US"/>
-        </w:rPr>
-        <w:t>update</w:t>
-      </w:r>
-      <w:proofErr w:type="gramEnd"/>
-      <w:r>
-        <w:rPr>
-          <w:rFonts w:ascii="Calibri" w:hAnsi="Calibri" w:cs="Calibri"/>
-          <w:lang w:val="en-US"/>
-        </w:rPr>
-        <w:t xml:space="preserve"> </w:t>
-      </w:r>
-      <w:proofErr w:type="spellStart"/>
-      <w:r>
-        <w:rPr>
-          <w:rFonts w:ascii="Calibri" w:hAnsi="Calibri" w:cs="Calibri"/>
-          <w:lang w:val="en-US"/>
-        </w:rPr>
-        <w:t>prueba</w:t>
-      </w:r>
-      <w:proofErr w:type="spellEnd"/>
-      <w:r>
-        <w:rPr>
-          <w:rFonts w:ascii="Calibri" w:hAnsi="Calibri" w:cs="Calibri"/>
-          <w:lang w:val="en-US"/>
-        </w:rPr>
-        <w:t xml:space="preserve"> set </w:t>
-      </w:r>
-      <w:proofErr w:type="spellStart"/>
-      <w:r>
-        <w:rPr>
-          <w:rFonts w:ascii="Calibri" w:hAnsi="Calibri" w:cs="Calibri"/>
-          <w:lang w:val="en-US"/>
-        </w:rPr>
-        <w:t>hire_date</w:t>
-      </w:r>
-      <w:proofErr w:type="spellEnd"/>
-      <w:r>
-        <w:rPr>
-          <w:rFonts w:ascii="Calibri" w:hAnsi="Calibri" w:cs="Calibri"/>
-          <w:lang w:val="en-US"/>
-        </w:rPr>
-        <w:t>=</w:t>
-      </w:r>
-      <w:proofErr w:type="spellStart"/>
-      <w:r>
-        <w:rPr>
-          <w:rFonts w:ascii="Calibri" w:hAnsi="Calibri" w:cs="Calibri"/>
-          <w:lang w:val="en-US"/>
-        </w:rPr>
-        <w:t>add_months</w:t>
-      </w:r>
-      <w:proofErr w:type="spellEnd"/>
-      <w:r>
-        <w:rPr>
-          <w:rFonts w:ascii="Calibri" w:hAnsi="Calibri" w:cs="Calibri"/>
-          <w:lang w:val="en-US"/>
-        </w:rPr>
-        <w:t>(</w:t>
-      </w:r>
-      <w:proofErr w:type="spellStart"/>
-      <w:r>
-        <w:rPr>
-          <w:rFonts w:ascii="Calibri" w:hAnsi="Calibri" w:cs="Calibri"/>
-          <w:lang w:val="en-US"/>
-        </w:rPr>
-        <w:t>hire_date</w:t>
-      </w:r>
-      <w:proofErr w:type="spellEnd"/>
-      <w:r>
-        <w:rPr>
-          <w:rFonts w:ascii="Calibri" w:hAnsi="Calibri" w:cs="Calibri"/>
-          <w:lang w:val="en-US"/>
-        </w:rPr>
-        <w:t>, 12);</w:t>
+      <w:r>
+        <w:rPr>
+          <w:rFonts w:ascii="Calibri" w:hAnsi="Calibri" w:cs="Calibri"/>
+          <w:lang w:val="en-US"/>
+        </w:rPr>
+        <w:t>update prueba set hire_date=add_months(hire_date, 12);</w:t>
       </w:r>
     </w:p>
     <w:p>
@@ -2203,83 +1175,26 @@
           <w:rFonts w:ascii="Calibri" w:hAnsi="Calibri" w:cs="Calibri"/>
           <w:b/>
         </w:rPr>
-        <w:t xml:space="preserve">El empleado de la tabla </w:t>
-      </w:r>
-      <w:proofErr w:type="spellStart"/>
-      <w:r>
-        <w:rPr>
-          <w:rFonts w:ascii="Calibri" w:hAnsi="Calibri" w:cs="Calibri"/>
-          <w:b/>
-        </w:rPr>
-        <w:t>employees</w:t>
-      </w:r>
-      <w:proofErr w:type="spellEnd"/>
-      <w:r>
-        <w:rPr>
-          <w:rFonts w:ascii="Calibri" w:hAnsi="Calibri" w:cs="Calibri"/>
-          <w:b/>
-        </w:rPr>
-        <w:t xml:space="preserve"> 105 ha sido trasladado al departamento 100.</w:t>
-      </w:r>
-    </w:p>
-    <w:p>
-      <w:pPr>
-        <w:pStyle w:val="Prrafodelista"/>
-        <w:spacing w:after="120"/>
-        <w:ind w:left="360"/>
-        <w:jc w:val="both"/>
-        <w:rPr>
-          <w:rFonts w:ascii="Calibri" w:hAnsi="Calibri" w:cs="Calibri"/>
-          <w:lang w:val="en-US"/>
-        </w:rPr>
-      </w:pPr>
-      <w:proofErr w:type="gramStart"/>
-      <w:r>
-        <w:rPr>
-          <w:rFonts w:ascii="Calibri" w:hAnsi="Calibri" w:cs="Calibri"/>
-          <w:lang w:val="en-US"/>
-        </w:rPr>
-        <w:t>update</w:t>
-      </w:r>
-      <w:proofErr w:type="gramEnd"/>
-      <w:r>
-        <w:rPr>
-          <w:rFonts w:ascii="Calibri" w:hAnsi="Calibri" w:cs="Calibri"/>
-          <w:lang w:val="en-US"/>
-        </w:rPr>
-        <w:t xml:space="preserve"> employees set </w:t>
-      </w:r>
-      <w:proofErr w:type="spellStart"/>
-      <w:r>
-        <w:rPr>
-          <w:rFonts w:ascii="Calibri" w:hAnsi="Calibri" w:cs="Calibri"/>
-          <w:lang w:val="en-US"/>
-        </w:rPr>
-        <w:t>department_id</w:t>
-      </w:r>
-      <w:proofErr w:type="spellEnd"/>
-      <w:r>
-        <w:rPr>
-          <w:rFonts w:ascii="Calibri" w:hAnsi="Calibri" w:cs="Calibri"/>
-          <w:lang w:val="en-US"/>
-        </w:rPr>
-        <w:t xml:space="preserve">=100 where </w:t>
-      </w:r>
-      <w:proofErr w:type="spellStart"/>
-      <w:r>
-        <w:rPr>
-          <w:rFonts w:ascii="Calibri" w:hAnsi="Calibri" w:cs="Calibri"/>
-          <w:lang w:val="en-US"/>
-        </w:rPr>
-        <w:t>employee_id</w:t>
-      </w:r>
-      <w:proofErr w:type="spellEnd"/>
-      <w:r>
-        <w:rPr>
-          <w:rFonts w:ascii="Calibri" w:hAnsi="Calibri" w:cs="Calibri"/>
-          <w:lang w:val="en-US"/>
-        </w:rPr>
-        <w:t>=105;</w:t>
+        <w:t>El empleado de la tabla employees 105 ha sido trasladado al departamento 100.</w:t>
+      </w:r>
+    </w:p>
+    <w:p>
+      <w:pPr>
+        <w:pStyle w:val="Prrafodelista"/>
+        <w:spacing w:after="120"/>
+        <w:ind w:left="360"/>
+        <w:jc w:val="both"/>
+        <w:rPr>
+          <w:rFonts w:ascii="Calibri" w:hAnsi="Calibri" w:cs="Calibri"/>
+          <w:lang w:val="en-US"/>
+        </w:rPr>
+      </w:pPr>
+      <w:r>
+        <w:rPr>
+          <w:rFonts w:ascii="Calibri" w:hAnsi="Calibri" w:cs="Calibri"/>
+          <w:lang w:val="en-US"/>
+        </w:rPr>
+        <w:t>update employees set department_id=100 where employee_id=105;</w:t>
       </w:r>
     </w:p>
     <w:p>
@@ -2329,53 +1244,12 @@
           <w:lang w:val="en-US"/>
         </w:rPr>
       </w:pPr>
-      <w:proofErr w:type="gramStart"/>
-      <w:r>
-        <w:rPr>
-          <w:rFonts w:ascii="Calibri" w:hAnsi="Calibri" w:cs="Calibri"/>
-          <w:lang w:val="en-US"/>
-        </w:rPr>
-        <w:t>update</w:t>
-      </w:r>
-      <w:proofErr w:type="gramEnd"/>
-      <w:r>
-        <w:rPr>
-          <w:rFonts w:ascii="Calibri" w:hAnsi="Calibri" w:cs="Calibri"/>
-          <w:lang w:val="en-US"/>
-        </w:rPr>
-        <w:t xml:space="preserve"> employees set </w:t>
-      </w:r>
-      <w:proofErr w:type="spellStart"/>
-      <w:r>
-        <w:rPr>
-          <w:rFonts w:ascii="Calibri" w:hAnsi="Calibri" w:cs="Calibri"/>
-          <w:lang w:val="en-US"/>
-        </w:rPr>
-        <w:t>department_id</w:t>
-      </w:r>
-      <w:proofErr w:type="spellEnd"/>
-      <w:r>
-        <w:rPr>
-          <w:rFonts w:ascii="Calibri" w:hAnsi="Calibri" w:cs="Calibri"/>
-          <w:lang w:val="en-US"/>
-        </w:rPr>
-        <w:t xml:space="preserve">=100 where </w:t>
-      </w:r>
-      <w:proofErr w:type="spellStart"/>
-      <w:r>
-        <w:rPr>
-          <w:rFonts w:ascii="Calibri" w:hAnsi="Calibri" w:cs="Calibri"/>
-          <w:lang w:val="en-US"/>
-        </w:rPr>
-        <w:t>employee_id</w:t>
-      </w:r>
-      <w:proofErr w:type="spellEnd"/>
-      <w:r>
-        <w:rPr>
-          <w:rFonts w:ascii="Calibri" w:hAnsi="Calibri" w:cs="Calibri"/>
-          <w:lang w:val="en-US"/>
-        </w:rPr>
-        <w:t>=105;</w:t>
+      <w:r>
+        <w:rPr>
+          <w:rFonts w:ascii="Calibri" w:hAnsi="Calibri" w:cs="Calibri"/>
+          <w:lang w:val="en-US"/>
+        </w:rPr>
+        <w:t>update employees set department_id=100 where employee_id=105;</w:t>
       </w:r>
     </w:p>
     <w:p>
@@ -2397,32 +1271,7 @@
           <w:rFonts w:ascii="Calibri" w:hAnsi="Calibri" w:cs="Calibri"/>
           <w:b/>
         </w:rPr>
-        <w:t xml:space="preserve">El empleado 107 ha cambiado al departamento de Daniel </w:t>
-      </w:r>
-      <w:proofErr w:type="spellStart"/>
-      <w:proofErr w:type="gramStart"/>
-      <w:r>
-        <w:rPr>
-          <w:rFonts w:ascii="Calibri" w:hAnsi="Calibri" w:cs="Calibri"/>
-          <w:b/>
-        </w:rPr>
-        <w:t>Faviet</w:t>
-      </w:r>
-      <w:proofErr w:type="spellEnd"/>
-      <w:r>
-        <w:rPr>
-          <w:rFonts w:ascii="Calibri" w:hAnsi="Calibri" w:cs="Calibri"/>
-          <w:b/>
-        </w:rPr>
-        <w:t>(</w:t>
-      </w:r>
-      <w:proofErr w:type="gramEnd"/>
-      <w:r>
-        <w:rPr>
-          <w:rFonts w:ascii="Calibri" w:hAnsi="Calibri" w:cs="Calibri"/>
-          <w:b/>
-        </w:rPr>
-        <w:t>109) y su salario ha</w:t>
+        <w:t>El empleado 107 ha cambiado al departamento de Daniel Faviet(109) y su salario ha</w:t>
       </w:r>
       <w:r>
         <w:rPr>
@@ -2451,6 +1300,23 @@
           <w:b/>
         </w:rPr>
         <w:t>sentencia que modifique los datos.</w:t>
+      </w:r>
+    </w:p>
+    <w:p>
+      <w:pPr>
+        <w:pStyle w:val="Prrafodelista"/>
+        <w:spacing w:after="120"/>
+        <w:ind w:left="360"/>
+        <w:jc w:val="both"/>
+        <w:rPr>
+          <w:rFonts w:ascii="Calibri" w:hAnsi="Calibri" w:cs="Calibri"/>
+        </w:rPr>
+      </w:pPr>
+      <w:r>
+        <w:rPr>
+          <w:rFonts w:ascii="Calibri" w:hAnsi="Calibri" w:cs="Calibri"/>
+        </w:rPr>
+        <w:t>update employees set department_id=(select department_id from employees  where employee_id=109), salary=(select max(salary) from employees where department_id=(select department_id from employees  where employee_id=109)) where employee_id=107;</w:t>
       </w:r>
     </w:p>
     <w:p>
@@ -2513,7 +1379,6 @@
           <w:lang w:val="en-US"/>
         </w:rPr>
       </w:pPr>
-      <w:proofErr w:type="gramStart"/>
       <w:r>
         <w:rPr>
           <w:rFonts w:ascii="Courier New" w:hAnsi="Courier New" w:cs="Courier New"/>
@@ -2522,9 +1387,8 @@
           <w:szCs w:val="20"/>
           <w:lang w:val="en-US"/>
         </w:rPr>
-        <w:t>insert</w:t>
-      </w:r>
-      <w:proofErr w:type="gramEnd"/>
+        <w:t>insert into employees (employee_id, last_name, email, job_id)values (800, 'Lopez',</w:t>
+      </w:r>
       <w:r>
         <w:rPr>
           <w:rFonts w:ascii="Courier New" w:hAnsi="Courier New" w:cs="Courier New"/>
@@ -2533,9 +1397,8 @@
           <w:szCs w:val="20"/>
           <w:lang w:val="en-US"/>
         </w:rPr>
-        <w:t xml:space="preserve"> into employees (</w:t>
-      </w:r>
-      <w:proofErr w:type="spellStart"/>
+        <w:t xml:space="preserve"> </w:t>
+      </w:r>
       <w:r>
         <w:rPr>
           <w:rFonts w:ascii="Courier New" w:hAnsi="Courier New" w:cs="Courier New"/>
@@ -2544,164 +1407,35 @@
           <w:szCs w:val="20"/>
           <w:lang w:val="en-US"/>
         </w:rPr>
-        <w:t>employee_id</w:t>
-      </w:r>
-      <w:proofErr w:type="spellEnd"/>
-      <w:r>
-        <w:rPr>
-          <w:rFonts w:ascii="Courier New" w:hAnsi="Courier New" w:cs="Courier New"/>
-          <w:b/>
+        <w:t>'lopez@hotmail.com', 'SA_PAT')</w:t>
+      </w:r>
+    </w:p>
+    <w:p>
+      <w:pPr>
+        <w:spacing w:after="120"/>
+        <w:ind w:left="360"/>
+        <w:jc w:val="both"/>
+        <w:rPr>
+          <w:rFonts w:ascii="Courier New" w:hAnsi="Courier New" w:cs="Courier New"/>
           <w:sz w:val="20"/>
           <w:szCs w:val="20"/>
-          <w:lang w:val="en-US"/>
-        </w:rPr>
-        <w:t xml:space="preserve">, </w:t>
-      </w:r>
-      <w:proofErr w:type="spellStart"/>
-      <w:r>
-        <w:rPr>
-          <w:rFonts w:ascii="Courier New" w:hAnsi="Courier New" w:cs="Courier New"/>
-          <w:b/>
+        </w:rPr>
+      </w:pPr>
+      <w:r>
+        <w:rPr>
+          <w:rFonts w:ascii="Courier New" w:hAnsi="Courier New" w:cs="Courier New"/>
           <w:sz w:val="20"/>
           <w:szCs w:val="20"/>
-          <w:lang w:val="en-US"/>
-        </w:rPr>
-        <w:t>last_name</w:t>
-      </w:r>
-      <w:proofErr w:type="spellEnd"/>
-      <w:r>
-        <w:rPr>
-          <w:rFonts w:ascii="Courier New" w:hAnsi="Courier New" w:cs="Courier New"/>
-          <w:b/>
+        </w:rPr>
+        <w:t>Que no se puede d</w:t>
+      </w:r>
+      <w:r>
+        <w:rPr>
+          <w:rFonts w:ascii="Courier New" w:hAnsi="Courier New" w:cs="Courier New"/>
           <w:sz w:val="20"/>
           <w:szCs w:val="20"/>
-          <w:lang w:val="en-US"/>
-        </w:rPr>
-        <w:t xml:space="preserve">, email, </w:t>
-      </w:r>
-      <w:proofErr w:type="spellStart"/>
-      <w:r>
-        <w:rPr>
-          <w:rFonts w:ascii="Courier New" w:hAnsi="Courier New" w:cs="Courier New"/>
-          <w:b/>
-          <w:sz w:val="20"/>
-          <w:szCs w:val="20"/>
-          <w:lang w:val="en-US"/>
-        </w:rPr>
-        <w:t>job_id</w:t>
-      </w:r>
-      <w:proofErr w:type="spellEnd"/>
-      <w:r>
-        <w:rPr>
-          <w:rFonts w:ascii="Courier New" w:hAnsi="Courier New" w:cs="Courier New"/>
-          <w:b/>
-          <w:sz w:val="20"/>
-          <w:szCs w:val="20"/>
-          <w:lang w:val="en-US"/>
-        </w:rPr>
-        <w:t>)values (800, 'Lopez',</w:t>
-      </w:r>
-      <w:r>
-        <w:rPr>
-          <w:rFonts w:ascii="Courier New" w:hAnsi="Courier New" w:cs="Courier New"/>
-          <w:b/>
-          <w:sz w:val="20"/>
-          <w:szCs w:val="20"/>
-          <w:lang w:val="en-US"/>
-        </w:rPr>
-        <w:t xml:space="preserve"> </w:t>
-      </w:r>
-      <w:r>
-        <w:rPr>
-          <w:rFonts w:ascii="Courier New" w:hAnsi="Courier New" w:cs="Courier New"/>
-          <w:b/>
-          <w:sz w:val="20"/>
-          <w:szCs w:val="20"/>
-          <w:lang w:val="en-US"/>
-        </w:rPr>
-        <w:t>'lopez@hotmail.com', 'SA_PAT')</w:t>
-      </w:r>
-    </w:p>
-    <w:p>
-      <w:pPr>
-        <w:spacing w:after="120"/>
-        <w:ind w:left="360"/>
-        <w:jc w:val="both"/>
-        <w:rPr>
-          <w:rFonts w:ascii="Courier New" w:hAnsi="Courier New" w:cs="Courier New"/>
-          <w:sz w:val="20"/>
-          <w:szCs w:val="20"/>
-        </w:rPr>
-      </w:pPr>
-      <w:r>
-        <w:rPr>
-          <w:rFonts w:ascii="Courier New" w:hAnsi="Courier New" w:cs="Courier New"/>
-          <w:sz w:val="20"/>
-          <w:szCs w:val="20"/>
-        </w:rPr>
-        <w:t>Que no se puede d</w:t>
-      </w:r>
-      <w:r>
-        <w:rPr>
-          <w:rFonts w:ascii="Courier New" w:hAnsi="Courier New" w:cs="Courier New"/>
-          <w:sz w:val="20"/>
-          <w:szCs w:val="20"/>
-        </w:rPr>
-        <w:t xml:space="preserve">ejar </w:t>
-      </w:r>
-      <w:proofErr w:type="spellStart"/>
-      <w:r>
-        <w:rPr>
-          <w:rFonts w:ascii="Courier New" w:hAnsi="Courier New" w:cs="Courier New"/>
-          <w:sz w:val="20"/>
-          <w:szCs w:val="20"/>
-        </w:rPr>
-        <w:t>hire_date</w:t>
-      </w:r>
-      <w:proofErr w:type="spellEnd"/>
-      <w:r>
-        <w:rPr>
-          <w:rFonts w:ascii="Courier New" w:hAnsi="Courier New" w:cs="Courier New"/>
-          <w:sz w:val="20"/>
-          <w:szCs w:val="20"/>
-        </w:rPr>
-        <w:t xml:space="preserve"> como </w:t>
-      </w:r>
-      <w:proofErr w:type="spellStart"/>
-      <w:r>
-        <w:rPr>
-          <w:rFonts w:ascii="Courier New" w:hAnsi="Courier New" w:cs="Courier New"/>
-          <w:sz w:val="20"/>
-          <w:szCs w:val="20"/>
-        </w:rPr>
-        <w:t>null</w:t>
-      </w:r>
-      <w:proofErr w:type="spellEnd"/>
-      <w:r>
-        <w:rPr>
-          <w:rFonts w:ascii="Courier New" w:hAnsi="Courier New" w:cs="Courier New"/>
-          <w:sz w:val="20"/>
-          <w:szCs w:val="20"/>
-        </w:rPr>
-        <w:t xml:space="preserve"> porque al crearse se </w:t>
-      </w:r>
-      <w:proofErr w:type="spellStart"/>
-      <w:r>
-        <w:rPr>
-          <w:rFonts w:ascii="Courier New" w:hAnsi="Courier New" w:cs="Courier New"/>
-          <w:sz w:val="20"/>
-          <w:szCs w:val="20"/>
-        </w:rPr>
-        <w:t>expecifico</w:t>
-      </w:r>
-      <w:proofErr w:type="spellEnd"/>
-      <w:r>
-        <w:rPr>
-          <w:rFonts w:ascii="Courier New" w:hAnsi="Courier New" w:cs="Courier New"/>
-          <w:sz w:val="20"/>
-          <w:szCs w:val="20"/>
-        </w:rPr>
-        <w:t xml:space="preserve"> que no podía ser nulo (NOTNULL)</w:t>
+        </w:rPr>
+        <w:t>ejar hire_date como null porque al crearse se expecifico que no podía ser nulo (NOTNULL)</w:t>
       </w:r>
     </w:p>
     <w:p>
@@ -2767,7 +1501,6 @@
           <w:lang w:val="en-US"/>
         </w:rPr>
       </w:pPr>
-      <w:proofErr w:type="gramStart"/>
       <w:r>
         <w:rPr>
           <w:rFonts w:ascii="Courier New" w:hAnsi="Courier New" w:cs="Courier New"/>
@@ -2776,9 +1509,8 @@
           <w:szCs w:val="20"/>
           <w:lang w:val="en-US"/>
         </w:rPr>
-        <w:t>insert</w:t>
-      </w:r>
-      <w:proofErr w:type="gramEnd"/>
+        <w:t>insert into employees (employee_id, last_name, email, hire_date,job_id)values (800, 'Lopez',</w:t>
+      </w:r>
       <w:r>
         <w:rPr>
           <w:rFonts w:ascii="Courier New" w:hAnsi="Courier New" w:cs="Courier New"/>
@@ -2787,9 +1519,8 @@
           <w:szCs w:val="20"/>
           <w:lang w:val="en-US"/>
         </w:rPr>
-        <w:t xml:space="preserve"> into employees (</w:t>
-      </w:r>
-      <w:proofErr w:type="spellStart"/>
+        <w:t xml:space="preserve"> </w:t>
+      </w:r>
       <w:r>
         <w:rPr>
           <w:rFonts w:ascii="Courier New" w:hAnsi="Courier New" w:cs="Courier New"/>
@@ -2798,104 +1529,7 @@
           <w:szCs w:val="20"/>
           <w:lang w:val="en-US"/>
         </w:rPr>
-        <w:t>employee_id</w:t>
-      </w:r>
-      <w:proofErr w:type="spellEnd"/>
-      <w:r>
-        <w:rPr>
-          <w:rFonts w:ascii="Courier New" w:hAnsi="Courier New" w:cs="Courier New"/>
-          <w:b/>
-          <w:sz w:val="20"/>
-          <w:szCs w:val="20"/>
-          <w:lang w:val="en-US"/>
-        </w:rPr>
-        <w:t xml:space="preserve">, </w:t>
-      </w:r>
-      <w:proofErr w:type="spellStart"/>
-      <w:r>
-        <w:rPr>
-          <w:rFonts w:ascii="Courier New" w:hAnsi="Courier New" w:cs="Courier New"/>
-          <w:b/>
-          <w:sz w:val="20"/>
-          <w:szCs w:val="20"/>
-          <w:lang w:val="en-US"/>
-        </w:rPr>
-        <w:t>last_name</w:t>
-      </w:r>
-      <w:proofErr w:type="spellEnd"/>
-      <w:r>
-        <w:rPr>
-          <w:rFonts w:ascii="Courier New" w:hAnsi="Courier New" w:cs="Courier New"/>
-          <w:b/>
-          <w:sz w:val="20"/>
-          <w:szCs w:val="20"/>
-          <w:lang w:val="en-US"/>
-        </w:rPr>
-        <w:t xml:space="preserve">, email, </w:t>
-      </w:r>
-      <w:proofErr w:type="spellStart"/>
-      <w:r>
-        <w:rPr>
-          <w:rFonts w:ascii="Courier New" w:hAnsi="Courier New" w:cs="Courier New"/>
-          <w:b/>
-          <w:sz w:val="20"/>
-          <w:szCs w:val="20"/>
-          <w:lang w:val="en-US"/>
-        </w:rPr>
-        <w:t>hire_date,job_id</w:t>
-      </w:r>
-      <w:proofErr w:type="spellEnd"/>
-      <w:r>
-        <w:rPr>
-          <w:rFonts w:ascii="Courier New" w:hAnsi="Courier New" w:cs="Courier New"/>
-          <w:b/>
-          <w:sz w:val="20"/>
-          <w:szCs w:val="20"/>
-          <w:lang w:val="en-US"/>
-        </w:rPr>
-        <w:t>)values (800, 'Lopez',</w:t>
-      </w:r>
-      <w:r>
-        <w:rPr>
-          <w:rFonts w:ascii="Courier New" w:hAnsi="Courier New" w:cs="Courier New"/>
-          <w:b/>
-          <w:sz w:val="20"/>
-          <w:szCs w:val="20"/>
-          <w:lang w:val="en-US"/>
-        </w:rPr>
-        <w:t xml:space="preserve"> </w:t>
-      </w:r>
-      <w:r>
-        <w:rPr>
-          <w:rFonts w:ascii="Courier New" w:hAnsi="Courier New" w:cs="Courier New"/>
-          <w:b/>
-          <w:sz w:val="20"/>
-          <w:szCs w:val="20"/>
-          <w:lang w:val="en-US"/>
-        </w:rPr>
-        <w:t>'</w:t>
-      </w:r>
-      <w:proofErr w:type="spellStart"/>
-      <w:r>
-        <w:rPr>
-          <w:rFonts w:ascii="Courier New" w:hAnsi="Courier New" w:cs="Courier New"/>
-          <w:b/>
-          <w:sz w:val="20"/>
-          <w:szCs w:val="20"/>
-          <w:lang w:val="en-US"/>
-        </w:rPr>
-        <w:t>lopez@hotmail.com',sysdate</w:t>
-      </w:r>
-      <w:proofErr w:type="spellEnd"/>
-      <w:r>
-        <w:rPr>
-          <w:rFonts w:ascii="Courier New" w:hAnsi="Courier New" w:cs="Courier New"/>
-          <w:b/>
-          <w:sz w:val="20"/>
-          <w:szCs w:val="20"/>
-          <w:lang w:val="en-US"/>
-        </w:rPr>
-        <w:t>, 'SA_PAT')</w:t>
+        <w:t>'lopez@hotmail.com',sysdate, 'SA_PAT')</w:t>
       </w:r>
     </w:p>
     <w:p>
@@ -2937,23 +1571,8 @@
           <w:rFonts w:ascii="Calibri" w:hAnsi="Calibri" w:cs="Calibri"/>
           <w:b/>
         </w:rPr>
-        <w:t>Ejecuta la siguiente orden ¿Qué respuesta da Oracle</w:t>
-      </w:r>
-      <w:proofErr w:type="gramStart"/>
-      <w:r>
-        <w:rPr>
-          <w:rFonts w:ascii="Calibri" w:hAnsi="Calibri" w:cs="Calibri"/>
-          <w:b/>
-        </w:rPr>
-        <w:t>?¿</w:t>
-      </w:r>
-      <w:proofErr w:type="gramEnd"/>
-      <w:r>
-        <w:rPr>
-          <w:rFonts w:ascii="Calibri" w:hAnsi="Calibri" w:cs="Calibri"/>
-          <w:b/>
-        </w:rPr>
-        <w:t>Como es está definida la</w:t>
+        <w:lastRenderedPageBreak/>
+        <w:t>Ejecuta la siguiente orden ¿Qué respuesta da Oracle?¿Como es está definida la</w:t>
       </w:r>
       <w:r>
         <w:rPr>
@@ -2967,23 +1586,7 @@
           <w:rFonts w:ascii="Calibri" w:hAnsi="Calibri" w:cs="Calibri"/>
           <w:b/>
         </w:rPr>
-        <w:t xml:space="preserve">columna </w:t>
-      </w:r>
-      <w:proofErr w:type="spellStart"/>
-      <w:r>
-        <w:rPr>
-          <w:rFonts w:ascii="Calibri" w:hAnsi="Calibri" w:cs="Calibri"/>
-          <w:b/>
-        </w:rPr>
-        <w:t>comisión_pct</w:t>
-      </w:r>
-      <w:proofErr w:type="spellEnd"/>
-      <w:r>
-        <w:rPr>
-          <w:rFonts w:ascii="Calibri" w:hAnsi="Calibri" w:cs="Calibri"/>
-          <w:b/>
-        </w:rPr>
-        <w:t>? Consulta la estructura de la tabla desde el explorador de</w:t>
+        <w:t>columna comisión_pct? Consulta la estructura de la tabla desde el explorador de</w:t>
       </w:r>
       <w:r>
         <w:rPr>
@@ -3014,71 +1617,26 @@
           <w:szCs w:val="20"/>
           <w:lang w:val="en-US"/>
         </w:rPr>
-        <w:t xml:space="preserve">Update employees set </w:t>
-      </w:r>
-      <w:proofErr w:type="spellStart"/>
-      <w:r>
-        <w:rPr>
-          <w:rFonts w:ascii="Courier New" w:hAnsi="Courier New" w:cs="Courier New"/>
-          <w:b/>
+        <w:t>Update employees set commission_pct =300 where employee_id =100</w:t>
+      </w:r>
+    </w:p>
+    <w:p>
+      <w:pPr>
+        <w:spacing w:after="120"/>
+        <w:ind w:left="360"/>
+        <w:jc w:val="both"/>
+        <w:rPr>
+          <w:rFonts w:ascii="Courier New" w:hAnsi="Courier New" w:cs="Courier New"/>
           <w:sz w:val="20"/>
           <w:szCs w:val="20"/>
-          <w:lang w:val="en-US"/>
-        </w:rPr>
-        <w:t>commission_pct</w:t>
-      </w:r>
-      <w:proofErr w:type="spellEnd"/>
-      <w:r>
-        <w:rPr>
-          <w:rFonts w:ascii="Courier New" w:hAnsi="Courier New" w:cs="Courier New"/>
-          <w:b/>
+        </w:rPr>
+      </w:pPr>
+      <w:r>
+        <w:rPr>
+          <w:rFonts w:ascii="Courier New" w:hAnsi="Courier New" w:cs="Courier New"/>
           <w:sz w:val="20"/>
           <w:szCs w:val="20"/>
-          <w:lang w:val="en-US"/>
-        </w:rPr>
-        <w:t xml:space="preserve"> =300 where </w:t>
-      </w:r>
-      <w:proofErr w:type="spellStart"/>
-      <w:r>
-        <w:rPr>
-          <w:rFonts w:ascii="Courier New" w:hAnsi="Courier New" w:cs="Courier New"/>
-          <w:b/>
-          <w:sz w:val="20"/>
-          <w:szCs w:val="20"/>
-          <w:lang w:val="en-US"/>
-        </w:rPr>
-        <w:t>employee_id</w:t>
-      </w:r>
-      <w:proofErr w:type="spellEnd"/>
-      <w:r>
-        <w:rPr>
-          <w:rFonts w:ascii="Courier New" w:hAnsi="Courier New" w:cs="Courier New"/>
-          <w:b/>
-          <w:sz w:val="20"/>
-          <w:szCs w:val="20"/>
-          <w:lang w:val="en-US"/>
-        </w:rPr>
-        <w:t xml:space="preserve"> =100</w:t>
-      </w:r>
-    </w:p>
-    <w:p>
-      <w:pPr>
-        <w:spacing w:after="120"/>
-        <w:ind w:left="360"/>
-        <w:jc w:val="both"/>
-        <w:rPr>
-          <w:rFonts w:ascii="Courier New" w:hAnsi="Courier New" w:cs="Courier New"/>
-          <w:sz w:val="20"/>
-          <w:szCs w:val="20"/>
-        </w:rPr>
-      </w:pPr>
-      <w:r>
-        <w:rPr>
-          <w:rFonts w:ascii="Courier New" w:hAnsi="Courier New" w:cs="Courier New"/>
-          <w:sz w:val="20"/>
-          <w:szCs w:val="20"/>
-        </w:rPr>
-        <w:lastRenderedPageBreak/>
+        </w:rPr>
         <w:t>NO SE PUEDE PORQUE</w:t>
       </w:r>
       <w:r>
@@ -3166,23 +1724,7 @@
           <w:rFonts w:ascii="Calibri" w:hAnsi="Calibri" w:cs="Calibri"/>
           <w:b/>
         </w:rPr>
-        <w:t xml:space="preserve">Comprueba su estructura mediante la orden </w:t>
-      </w:r>
-      <w:proofErr w:type="spellStart"/>
-      <w:r>
-        <w:rPr>
-          <w:rFonts w:ascii="Calibri" w:hAnsi="Calibri" w:cs="Calibri"/>
-          <w:b/>
-        </w:rPr>
-        <w:t>Desc</w:t>
-      </w:r>
-      <w:proofErr w:type="spellEnd"/>
-      <w:r>
-        <w:rPr>
-          <w:rFonts w:ascii="Calibri" w:hAnsi="Calibri" w:cs="Calibri"/>
-          <w:b/>
-        </w:rPr>
-        <w:t xml:space="preserve"> jobs2. Comprueba ahora qué datos</w:t>
+        <w:t>Comprueba su estructura mediante la orden Desc jobs2. Comprueba ahora qué datos</w:t>
       </w:r>
       <w:r>
         <w:rPr>
@@ -3218,23 +1760,7 @@
           <w:rFonts w:ascii="Calibri" w:hAnsi="Calibri" w:cs="Calibri"/>
           <w:b/>
         </w:rPr>
-        <w:t xml:space="preserve">Actualiza el salario mínimo de la tabla </w:t>
-      </w:r>
-      <w:proofErr w:type="spellStart"/>
-      <w:r>
-        <w:rPr>
-          <w:rFonts w:ascii="Calibri" w:hAnsi="Calibri" w:cs="Calibri"/>
-          <w:b/>
-        </w:rPr>
-        <w:t>jobs</w:t>
-      </w:r>
-      <w:proofErr w:type="spellEnd"/>
-      <w:r>
-        <w:rPr>
-          <w:rFonts w:ascii="Calibri" w:hAnsi="Calibri" w:cs="Calibri"/>
-          <w:b/>
-        </w:rPr>
-        <w:t xml:space="preserve"> de modo que sea igual al salario máximo</w:t>
+        <w:t>Actualiza el salario mínimo de la tabla jobs de modo que sea igual al salario máximo</w:t>
       </w:r>
       <w:r>
         <w:rPr>
@@ -3263,6 +1789,23 @@
           <w:b/>
         </w:rPr>
         <w:t>por A</w:t>
+      </w:r>
+    </w:p>
+    <w:p>
+      <w:pPr>
+        <w:pStyle w:val="Prrafodelista"/>
+        <w:spacing w:after="120"/>
+        <w:ind w:left="360"/>
+        <w:jc w:val="both"/>
+        <w:rPr>
+          <w:rFonts w:ascii="Calibri" w:hAnsi="Calibri" w:cs="Calibri"/>
+        </w:rPr>
+      </w:pPr>
+      <w:r>
+        <w:rPr>
+          <w:rFonts w:ascii="Calibri" w:hAnsi="Calibri" w:cs="Calibri"/>
+        </w:rPr>
+        <w:t>update jobs set min_salary=max_salary*0.75 where job_title like 'A%';</w:t>
       </w:r>
     </w:p>
     <w:p>
@@ -3284,23 +1827,7 @@
           <w:rFonts w:ascii="Calibri" w:hAnsi="Calibri" w:cs="Calibri"/>
           <w:b/>
         </w:rPr>
-        <w:t xml:space="preserve">Borra la fila de la tabla </w:t>
-      </w:r>
-      <w:proofErr w:type="spellStart"/>
-      <w:r>
-        <w:rPr>
-          <w:rFonts w:ascii="Calibri" w:hAnsi="Calibri" w:cs="Calibri"/>
-          <w:b/>
-        </w:rPr>
-        <w:t>job</w:t>
-      </w:r>
-      <w:proofErr w:type="spellEnd"/>
-      <w:r>
-        <w:rPr>
-          <w:rFonts w:ascii="Calibri" w:hAnsi="Calibri" w:cs="Calibri"/>
-          <w:b/>
-        </w:rPr>
-        <w:t xml:space="preserve"> correspondiente trabajo Sales Manager</w:t>
+        <w:t>Borra la fila de la tabla job correspondiente trabajo Sales Manager</w:t>
       </w:r>
       <w:r>
         <w:rPr>
@@ -3308,6 +1835,40 @@
           <w:b/>
         </w:rPr>
         <w:t>.</w:t>
+      </w:r>
+    </w:p>
+    <w:p>
+      <w:pPr>
+        <w:pStyle w:val="Prrafodelista"/>
+        <w:spacing w:after="120"/>
+        <w:ind w:left="360"/>
+        <w:jc w:val="both"/>
+        <w:rPr>
+          <w:rFonts w:ascii="Calibri" w:hAnsi="Calibri" w:cs="Calibri"/>
+        </w:rPr>
+      </w:pPr>
+      <w:r>
+        <w:rPr>
+          <w:rFonts w:ascii="Calibri" w:hAnsi="Calibri" w:cs="Calibri"/>
+        </w:rPr>
+        <w:t>delete jobs where job_title='Sales Manager';</w:t>
+      </w:r>
+    </w:p>
+    <w:p>
+      <w:pPr>
+        <w:pStyle w:val="Prrafodelista"/>
+        <w:spacing w:after="120"/>
+        <w:ind w:left="360"/>
+        <w:jc w:val="both"/>
+        <w:rPr>
+          <w:rFonts w:ascii="Calibri" w:hAnsi="Calibri" w:cs="Calibri"/>
+        </w:rPr>
+      </w:pPr>
+      <w:r>
+        <w:rPr>
+          <w:rFonts w:ascii="Calibri" w:hAnsi="Calibri" w:cs="Calibri"/>
+        </w:rPr>
+        <w:t>HAY UNA FK Y NO SE PUEDE</w:t>
       </w:r>
     </w:p>
     <w:p>
@@ -3349,6 +1910,23 @@
     <w:p>
       <w:pPr>
         <w:pStyle w:val="Prrafodelista"/>
+        <w:spacing w:after="120"/>
+        <w:ind w:left="360"/>
+        <w:jc w:val="both"/>
+        <w:rPr>
+          <w:rFonts w:ascii="Calibri" w:hAnsi="Calibri" w:cs="Calibri"/>
+        </w:rPr>
+      </w:pPr>
+      <w:r>
+        <w:rPr>
+          <w:rFonts w:ascii="Calibri" w:hAnsi="Calibri" w:cs="Calibri"/>
+        </w:rPr>
+        <w:t>delete from jobs2 where max_salary&gt;(min_salary*1.7);</w:t>
+      </w:r>
+    </w:p>
+    <w:p>
+      <w:pPr>
+        <w:pStyle w:val="Prrafodelista"/>
         <w:numPr>
           <w:ilvl w:val="0"/>
           <w:numId w:val="2"/>
@@ -3365,23 +1943,24 @@
           <w:rFonts w:ascii="Calibri" w:hAnsi="Calibri" w:cs="Calibri"/>
           <w:b/>
         </w:rPr>
-        <w:t xml:space="preserve">Crea la tabla países de forma que sea una copia de la tabla </w:t>
-      </w:r>
-      <w:proofErr w:type="spellStart"/>
-      <w:r>
-        <w:rPr>
-          <w:rFonts w:ascii="Calibri" w:hAnsi="Calibri" w:cs="Calibri"/>
-          <w:b/>
-        </w:rPr>
-        <w:t>countries</w:t>
-      </w:r>
-      <w:proofErr w:type="spellEnd"/>
-      <w:r>
-        <w:rPr>
-          <w:rFonts w:ascii="Calibri" w:hAnsi="Calibri" w:cs="Calibri"/>
-          <w:b/>
-        </w:rPr>
-        <w:t xml:space="preserve"> (ver ejercicio21).</w:t>
+        <w:t>Crea la tabla países de forma que sea una copia de la tabla countries (ver ejercicio21).</w:t>
+      </w:r>
+    </w:p>
+    <w:p>
+      <w:pPr>
+        <w:pStyle w:val="Prrafodelista"/>
+        <w:spacing w:after="120"/>
+        <w:ind w:left="360"/>
+        <w:jc w:val="both"/>
+        <w:rPr>
+          <w:rFonts w:ascii="Calibri" w:hAnsi="Calibri" w:cs="Calibri"/>
+        </w:rPr>
+      </w:pPr>
+      <w:r>
+        <w:rPr>
+          <w:rFonts w:ascii="Calibri" w:hAnsi="Calibri" w:cs="Calibri"/>
+        </w:rPr>
+        <w:t>Create table paises as select * from countries;</w:t>
       </w:r>
     </w:p>
     <w:p>
@@ -3403,55 +1982,7 @@
           <w:rFonts w:ascii="Calibri" w:hAnsi="Calibri" w:cs="Calibri"/>
           <w:b/>
         </w:rPr>
-        <w:t xml:space="preserve">Borra de la tabla </w:t>
-      </w:r>
-      <w:proofErr w:type="spellStart"/>
-      <w:r>
-        <w:rPr>
-          <w:rFonts w:ascii="Calibri" w:hAnsi="Calibri" w:cs="Calibri"/>
-          <w:b/>
-        </w:rPr>
-        <w:t>regions</w:t>
-      </w:r>
-      <w:proofErr w:type="spellEnd"/>
-      <w:r>
-        <w:rPr>
-          <w:rFonts w:ascii="Calibri" w:hAnsi="Calibri" w:cs="Calibri"/>
-          <w:b/>
-        </w:rPr>
-        <w:t xml:space="preserve"> el continente 3, </w:t>
-      </w:r>
-      <w:proofErr w:type="spellStart"/>
-      <w:r>
-        <w:rPr>
-          <w:rFonts w:ascii="Calibri" w:hAnsi="Calibri" w:cs="Calibri"/>
-          <w:b/>
-        </w:rPr>
-        <w:t>region_id</w:t>
-      </w:r>
-      <w:proofErr w:type="spellEnd"/>
-      <w:r>
-        <w:rPr>
-          <w:rFonts w:ascii="Calibri" w:hAnsi="Calibri" w:cs="Calibri"/>
-          <w:b/>
-        </w:rPr>
-        <w:t>=3 ¿Qué ocurre</w:t>
-      </w:r>
-      <w:proofErr w:type="gramStart"/>
-      <w:r>
-        <w:rPr>
-          <w:rFonts w:ascii="Calibri" w:hAnsi="Calibri" w:cs="Calibri"/>
-          <w:b/>
-        </w:rPr>
-        <w:t>?¿</w:t>
-      </w:r>
-      <w:proofErr w:type="gramEnd"/>
-      <w:r>
-        <w:rPr>
-          <w:rFonts w:ascii="Calibri" w:hAnsi="Calibri" w:cs="Calibri"/>
-          <w:b/>
-        </w:rPr>
-        <w:t>Por</w:t>
+        <w:t>Borra de la tabla regions el continente 3, region_id=3 ¿Qué ocurre?¿Por</w:t>
       </w:r>
       <w:r>
         <w:rPr>
@@ -3480,6 +2011,40 @@
           <w:b/>
         </w:rPr>
         <w:t>todos los datos de la tabla paises2 de dos formas distintas.</w:t>
+      </w:r>
+    </w:p>
+    <w:p>
+      <w:pPr>
+        <w:pStyle w:val="Prrafodelista"/>
+        <w:spacing w:after="120"/>
+        <w:ind w:left="360"/>
+        <w:jc w:val="both"/>
+        <w:rPr>
+          <w:rFonts w:ascii="Calibri" w:hAnsi="Calibri" w:cs="Calibri"/>
+        </w:rPr>
+      </w:pPr>
+      <w:r>
+        <w:rPr>
+          <w:rFonts w:ascii="Calibri" w:hAnsi="Calibri" w:cs="Calibri"/>
+        </w:rPr>
+        <w:t>delete from regions where region_id=3;</w:t>
+      </w:r>
+    </w:p>
+    <w:p>
+      <w:pPr>
+        <w:pStyle w:val="Prrafodelista"/>
+        <w:spacing w:after="120"/>
+        <w:ind w:left="360"/>
+        <w:jc w:val="both"/>
+        <w:rPr>
+          <w:rFonts w:ascii="Calibri" w:hAnsi="Calibri" w:cs="Calibri"/>
+        </w:rPr>
+      </w:pPr>
+      <w:r>
+        <w:rPr>
+          <w:rFonts w:ascii="Calibri" w:hAnsi="Calibri" w:cs="Calibri"/>
+        </w:rPr>
+        <w:t>ES FK</w:t>
       </w:r>
     </w:p>
     <w:p>
@@ -3499,21 +2064,35 @@
         <w:rPr>
           <w:b/>
         </w:rPr>
-        <w:t xml:space="preserve">Borra todos los datos de la tabla </w:t>
-      </w:r>
-      <w:proofErr w:type="spellStart"/>
-      <w:r>
-        <w:rPr>
-          <w:b/>
-        </w:rPr>
-        <w:t>paises</w:t>
-      </w:r>
-      <w:proofErr w:type="spellEnd"/>
-      <w:r>
-        <w:rPr>
-          <w:b/>
-        </w:rPr>
-        <w:t xml:space="preserve"> de dos formas distintas.</w:t>
+        <w:t>Borra todos los datos de la tabla paises de dos formas distintas.</w:t>
+      </w:r>
+    </w:p>
+    <w:p>
+      <w:pPr>
+        <w:pStyle w:val="Prrafodelista"/>
+        <w:spacing w:after="120"/>
+        <w:ind w:left="360"/>
+        <w:jc w:val="both"/>
+      </w:pPr>
+      <w:r>
+        <w:t xml:space="preserve">delete </w:t>
+      </w:r>
+      <w:r>
+        <w:t xml:space="preserve">from </w:t>
+      </w:r>
+      <w:r>
+        <w:t>paises;</w:t>
+      </w:r>
+    </w:p>
+    <w:p>
+      <w:pPr>
+        <w:pStyle w:val="Prrafodelista"/>
+        <w:spacing w:after="120"/>
+        <w:ind w:left="360"/>
+        <w:jc w:val="both"/>
+      </w:pPr>
+      <w:r>
+        <w:t>truncate table paises;</w:t>
       </w:r>
     </w:p>
     <w:p>
@@ -3538,7 +2117,7 @@
       </w:r>
     </w:p>
     <w:sectPr>
-      <w:headerReference w:type="default" r:id="rId7"/>
+      <w:headerReference w:type="default" r:id="rId8"/>
       <w:pgSz w:w="11906" w:h="16838"/>
       <w:pgMar w:top="1417" w:right="1701" w:bottom="1417" w:left="1701" w:header="708" w:footer="708" w:gutter="0"/>
       <w:cols w:space="708"/>
@@ -4518,4 +3097,16 @@
   <a:objectDefaults/>
   <a:extraClrSchemeLst/>
 </a:theme>
+</file>
+
+<file path=customXml/item1.xml><?xml version="1.0" encoding="utf-8"?>
+<b:Sources xmlns:b="http://schemas.openxmlformats.org/officeDocument/2006/bibliography" xmlns="http://schemas.openxmlformats.org/officeDocument/2006/bibliography" SelectedStyle="\APA.XSL" StyleName="APA Fifth Edition"/>
+</file>
+
+<file path=customXml/itemProps1.xml><?xml version="1.0" encoding="utf-8"?>
+<ds:datastoreItem xmlns:ds="http://schemas.openxmlformats.org/officeDocument/2006/customXml" ds:itemID="{A4296522-56C6-4905-8039-B773E4A8A97D}">
+  <ds:schemaRefs>
+    <ds:schemaRef ds:uri="http://schemas.openxmlformats.org/officeDocument/2006/bibliography"/>
+  </ds:schemaRefs>
+</ds:datastoreItem>
 </file>
</xml_diff>